<commit_message>
create new nest chapter
</commit_message>
<xml_diff>
--- a/KKP/bab 1.docx
+++ b/KKP/bab 1.docx
@@ -45,6 +45,18 @@
         </w:rPr>
         <w:t>PENDAHULUAN</w:t>
       </w:r>
+    </w:p>
+    <w:p>
+      <w:pPr>
+        <w:jc w:val="center"/>
+        <w:rPr>
+          <w:rFonts w:ascii="Arial" w:hAnsi="Arial" w:cs="Arial"/>
+          <w:b/>
+          <w:bCs/>
+          <w:sz w:val="28"/>
+          <w:szCs w:val="28"/>
+        </w:rPr>
+      </w:pPr>
     </w:p>
     <w:p>
       <w:pPr>
@@ -169,46 +181,23 @@
     </w:p>
     <w:p>
       <w:pPr>
-        <w:ind w:left="360" w:firstLine="360"/>
-        <w:rPr>
-          <w:rFonts w:ascii="Arial" w:hAnsi="Arial" w:cs="Arial"/>
-        </w:rPr>
-      </w:pPr>
-    </w:p>
-    <w:p>
-      <w:pPr>
-        <w:ind w:left="360" w:firstLine="360"/>
-        <w:rPr>
-          <w:rFonts w:ascii="Arial" w:hAnsi="Arial" w:cs="Arial"/>
-        </w:rPr>
-      </w:pPr>
-    </w:p>
-    <w:p>
-      <w:pPr>
-        <w:ind w:left="360" w:firstLine="360"/>
-        <w:rPr>
-          <w:rFonts w:ascii="Arial" w:hAnsi="Arial" w:cs="Arial"/>
-        </w:rPr>
-      </w:pPr>
-    </w:p>
-    <w:p>
-      <w:pPr>
-        <w:ind w:left="360" w:firstLine="360"/>
-        <w:rPr>
-          <w:rFonts w:ascii="Arial" w:hAnsi="Arial" w:cs="Arial"/>
-        </w:rPr>
-      </w:pPr>
-    </w:p>
-    <w:p>
-      <w:pPr>
-        <w:ind w:left="360" w:firstLine="360"/>
-        <w:rPr>
-          <w:rFonts w:ascii="Arial" w:hAnsi="Arial" w:cs="Arial"/>
-        </w:rPr>
-      </w:pPr>
-    </w:p>
-    <w:p>
-      <w:pPr>
+        <w:ind w:left="709" w:firstLine="425"/>
+        <w:jc w:val="both"/>
+        <w:rPr>
+          <w:rFonts w:ascii="Arial" w:hAnsi="Arial" w:cs="Arial"/>
+          <w:sz w:val="24"/>
+          <w:szCs w:val="24"/>
+        </w:rPr>
+      </w:pPr>
+    </w:p>
+    <w:p>
+      <w:pPr>
+        <w:pStyle w:val="ListParagraph"/>
+        <w:numPr>
+          <w:ilvl w:val="1"/>
+          <w:numId w:val="1"/>
+        </w:numPr>
+        <w:jc w:val="both"/>
         <w:rPr>
           <w:rFonts w:ascii="Arial" w:hAnsi="Arial" w:cs="Arial"/>
           <w:b/>
@@ -225,8 +214,110 @@
           <w:sz w:val="28"/>
           <w:szCs w:val="28"/>
         </w:rPr>
+        <w:t>Ruang Lin</w:t>
+      </w:r>
+      <w:r>
+        <w:rPr>
+          <w:rFonts w:ascii="Arial" w:hAnsi="Arial" w:cs="Arial"/>
+          <w:b/>
+          <w:bCs/>
+          <w:sz w:val="28"/>
+          <w:szCs w:val="28"/>
+        </w:rPr>
+        <w:t>g</w:t>
+      </w:r>
+      <w:r>
+        <w:rPr>
+          <w:rFonts w:ascii="Arial" w:hAnsi="Arial" w:cs="Arial"/>
+          <w:b/>
+          <w:bCs/>
+          <w:sz w:val="28"/>
+          <w:szCs w:val="28"/>
+        </w:rPr>
+        <w:t>kup KKP</w:t>
+      </w:r>
+    </w:p>
+    <w:p>
+      <w:pPr>
+        <w:ind w:left="720"/>
+        <w:jc w:val="both"/>
+        <w:rPr>
+          <w:rFonts w:ascii="Arial" w:hAnsi="Arial" w:cs="Arial"/>
+          <w:sz w:val="24"/>
+          <w:szCs w:val="24"/>
+        </w:rPr>
+      </w:pPr>
+      <w:r>
+        <w:rPr>
+          <w:rFonts w:ascii="Arial" w:hAnsi="Arial" w:cs="Arial"/>
+          <w:sz w:val="24"/>
+          <w:szCs w:val="24"/>
+        </w:rPr>
+        <w:t xml:space="preserve">Supaya dalam pembahasan masalah menjadi lebih terarah dan berjalan dengan baik maka perlu adanya ruang linkup penelitan yang akan dibahas dalam masalah ini. Permasalahan yang dibahas mengenai dashboard, yaitu </w:t>
+      </w:r>
+      <w:r>
+        <w:rPr>
+          <w:rFonts w:ascii="Arial" w:hAnsi="Arial" w:cs="Arial"/>
+          <w:sz w:val="24"/>
+          <w:szCs w:val="24"/>
+        </w:rPr>
         <w:lastRenderedPageBreak/>
-        <w:t>1.2</w:t>
+        <w:t>meliputi tabe</w:t>
+      </w:r>
+      <w:r>
+        <w:rPr>
+          <w:rFonts w:ascii="Arial" w:hAnsi="Arial" w:cs="Arial"/>
+          <w:sz w:val="24"/>
+          <w:szCs w:val="24"/>
+        </w:rPr>
+        <w:t>l</w:t>
+      </w:r>
+      <w:r>
+        <w:rPr>
+          <w:rFonts w:ascii="Arial" w:hAnsi="Arial" w:cs="Arial"/>
+          <w:sz w:val="24"/>
+          <w:szCs w:val="24"/>
+        </w:rPr>
+        <w:t xml:space="preserve"> dan grafik chart data yang ada pada transaksi energi PT PLN ULP Cilegon.</w:t>
+      </w:r>
+    </w:p>
+    <w:p>
+      <w:pPr>
+        <w:ind w:left="360" w:firstLine="360"/>
+        <w:rPr>
+          <w:rFonts w:ascii="Arial" w:hAnsi="Arial" w:cs="Arial"/>
+        </w:rPr>
+      </w:pPr>
+    </w:p>
+    <w:p>
+      <w:pPr>
+        <w:rPr>
+          <w:rFonts w:ascii="Arial" w:hAnsi="Arial" w:cs="Arial"/>
+          <w:b/>
+          <w:bCs/>
+          <w:sz w:val="28"/>
+          <w:szCs w:val="28"/>
+        </w:rPr>
+      </w:pPr>
+      <w:r>
+        <w:rPr>
+          <w:rFonts w:ascii="Arial" w:hAnsi="Arial" w:cs="Arial"/>
+          <w:b/>
+          <w:bCs/>
+          <w:sz w:val="28"/>
+          <w:szCs w:val="28"/>
+        </w:rPr>
+        <w:t>1.</w:t>
+      </w:r>
+      <w:r>
+        <w:rPr>
+          <w:rFonts w:ascii="Arial" w:hAnsi="Arial" w:cs="Arial"/>
+          <w:b/>
+          <w:bCs/>
+          <w:sz w:val="28"/>
+          <w:szCs w:val="28"/>
+        </w:rPr>
+        <w:t>3</w:t>
       </w:r>
       <w:r>
         <w:rPr>
@@ -451,28 +542,33 @@
     </w:p>
     <w:p>
       <w:pPr>
-        <w:pStyle w:val="ListParagraph"/>
-        <w:ind w:left="1080"/>
-        <w:rPr>
-          <w:rFonts w:ascii="Arial" w:hAnsi="Arial" w:cs="Arial"/>
+        <w:jc w:val="both"/>
+        <w:rPr>
+          <w:rFonts w:ascii="Arial" w:hAnsi="Arial" w:cs="Arial"/>
+          <w:sz w:val="24"/>
+          <w:szCs w:val="24"/>
+        </w:rPr>
+      </w:pPr>
+      <w:r>
+        <w:rPr>
+          <w:rFonts w:ascii="Arial" w:hAnsi="Arial" w:cs="Arial"/>
+          <w:b/>
+          <w:bCs/>
           <w:sz w:val="28"/>
           <w:szCs w:val="28"/>
         </w:rPr>
-      </w:pPr>
-    </w:p>
-    <w:p>
-      <w:pPr>
-        <w:pStyle w:val="ListParagraph"/>
-        <w:numPr>
-          <w:ilvl w:val="1"/>
-          <w:numId w:val="3"/>
-        </w:numPr>
+        <w:t>1.4</w:t>
+      </w:r>
+      <w:r>
         <w:rPr>
           <w:rFonts w:ascii="Arial" w:hAnsi="Arial" w:cs="Arial"/>
           <w:b/>
           <w:bCs/>
-        </w:rPr>
-      </w:pPr>
+          <w:sz w:val="28"/>
+          <w:szCs w:val="28"/>
+        </w:rPr>
+        <w:tab/>
+      </w:r>
       <w:r>
         <w:rPr>
           <w:rFonts w:ascii="Arial" w:hAnsi="Arial" w:cs="Arial"/>
@@ -743,6 +839,7 @@
           <w:sz w:val="24"/>
           <w:szCs w:val="24"/>
         </w:rPr>
+        <w:lastRenderedPageBreak/>
         <w:t>Bagi instansi atau perusahaan, kegiatan kerja praktek ini mempunyai manfaat, diantaranya:</w:t>
       </w:r>
     </w:p>
@@ -779,7 +876,6 @@
           <w:sz w:val="24"/>
           <w:szCs w:val="24"/>
         </w:rPr>
-        <w:lastRenderedPageBreak/>
         <w:t>Mendapatkan dashboard yang dapat digunakan untuk menampilkan data dan informasi penting dalam bentuk grafik, tabel, atau indikator yang mudah dipahami dan diakses.</w:t>
       </w:r>
     </w:p>
@@ -935,1057 +1031,6 @@
         <w:t>Bagi universitas, kegiatan ini juga mempunyai manfaat yang sangat besar. Universitas dapat mengetahui kemampuan dan kinerja mahasiswa dalam menerapkan ilmu teknik informatika di dunia kerja nyata, sebagai bahan evaluasi dan peningkatan kualitas kurikulum dan pembelajaran. Universitas juga dapat meningkatkan reputasi dan akreditasi sebagai lembaga pendidikan tinggi yang menghasilkan lulusan yang kompeten, profesional, dan berdaya saing di bidang teknik informatika. Universitas juga dapat meningkatkan kerjasama dan kemitraan dengan berbagai instansi atau perusahaan, khususnya yang bergerak di bidang teknologi informasi dan komunikasi, sebagai sumber informasi, bantuan, maupun peluang bagi universitas dan mahasiswa. Terakhir, universitas juga dapat meningkatkan kontribusi dan tanggung jawab terhadap pengembangan ilmu pengetahuan, teknologi, dan masyarakat, khususnya dalam bidang teknik informatika.</w:t>
       </w:r>
     </w:p>
-    <w:p>
-      <w:pPr>
-        <w:pStyle w:val="ListParagraph"/>
-        <w:rPr>
-          <w:rFonts w:ascii="Arial" w:hAnsi="Arial" w:cs="Arial"/>
-        </w:rPr>
-      </w:pPr>
-    </w:p>
-    <w:p>
-      <w:pPr>
-        <w:pStyle w:val="ListParagraph"/>
-        <w:numPr>
-          <w:ilvl w:val="1"/>
-          <w:numId w:val="3"/>
-        </w:numPr>
-        <w:rPr>
-          <w:rFonts w:ascii="Arial" w:hAnsi="Arial" w:cs="Arial"/>
-          <w:b/>
-          <w:bCs/>
-          <w:sz w:val="28"/>
-          <w:szCs w:val="28"/>
-        </w:rPr>
-      </w:pPr>
-      <w:r>
-        <w:rPr>
-          <w:rFonts w:ascii="Arial" w:hAnsi="Arial" w:cs="Arial"/>
-          <w:b/>
-          <w:bCs/>
-          <w:sz w:val="28"/>
-          <w:szCs w:val="28"/>
-        </w:rPr>
-        <w:t>Luaran</w:t>
-      </w:r>
-    </w:p>
-    <w:p>
-      <w:pPr>
-        <w:pStyle w:val="ListParagraph"/>
-        <w:ind w:left="360" w:firstLine="360"/>
-        <w:jc w:val="both"/>
-        <w:rPr>
-          <w:rFonts w:ascii="Arial" w:hAnsi="Arial" w:cs="Arial"/>
-        </w:rPr>
-      </w:pPr>
-    </w:p>
-    <w:p>
-      <w:pPr>
-        <w:pStyle w:val="ListParagraph"/>
-        <w:ind w:firstLine="414"/>
-        <w:jc w:val="both"/>
-        <w:rPr>
-          <w:rFonts w:ascii="Arial" w:hAnsi="Arial" w:cs="Arial"/>
-          <w:b/>
-          <w:bCs/>
-          <w:sz w:val="24"/>
-          <w:szCs w:val="24"/>
-        </w:rPr>
-      </w:pPr>
-      <w:r>
-        <w:rPr>
-          <w:rFonts w:ascii="Arial" w:hAnsi="Arial" w:cs="Arial"/>
-          <w:sz w:val="24"/>
-          <w:szCs w:val="24"/>
-        </w:rPr>
-        <w:t>Luaran dari kerja praktek ini adalah laporan akhir serta dokumentasi dan Produk Program (alat/tools, desain, perangkat lunak, model, dan lainnya).</w:t>
-      </w:r>
-    </w:p>
-    <w:p>
-      <w:pPr>
-        <w:pStyle w:val="ListParagraph"/>
-        <w:ind w:left="360"/>
-        <w:rPr>
-          <w:rFonts w:ascii="Arial" w:hAnsi="Arial" w:cs="Arial"/>
-          <w:b/>
-          <w:bCs/>
-        </w:rPr>
-      </w:pPr>
-    </w:p>
-    <w:p>
-      <w:pPr>
-        <w:pStyle w:val="ListParagraph"/>
-        <w:ind w:left="360"/>
-        <w:rPr>
-          <w:rFonts w:ascii="Arial" w:hAnsi="Arial" w:cs="Arial"/>
-          <w:b/>
-          <w:bCs/>
-          <w:sz w:val="28"/>
-          <w:szCs w:val="28"/>
-        </w:rPr>
-      </w:pPr>
-    </w:p>
-    <w:p>
-      <w:pPr>
-        <w:pStyle w:val="ListParagraph"/>
-        <w:numPr>
-          <w:ilvl w:val="1"/>
-          <w:numId w:val="3"/>
-        </w:numPr>
-        <w:rPr>
-          <w:rFonts w:ascii="Arial" w:hAnsi="Arial" w:cs="Arial"/>
-          <w:b/>
-          <w:bCs/>
-          <w:sz w:val="28"/>
-          <w:szCs w:val="28"/>
-        </w:rPr>
-      </w:pPr>
-      <w:r>
-        <w:rPr>
-          <w:rFonts w:ascii="Arial" w:hAnsi="Arial" w:cs="Arial"/>
-          <w:b/>
-          <w:bCs/>
-          <w:sz w:val="28"/>
-          <w:szCs w:val="28"/>
-        </w:rPr>
-        <w:t>Waktu dan Tempat Pelaksanaan</w:t>
-      </w:r>
-    </w:p>
-    <w:p>
-      <w:pPr>
-        <w:pStyle w:val="ListParagraph"/>
-        <w:ind w:left="360"/>
-        <w:rPr>
-          <w:rFonts w:ascii="Arial" w:hAnsi="Arial" w:cs="Arial"/>
-          <w:b/>
-          <w:bCs/>
-        </w:rPr>
-      </w:pPr>
-    </w:p>
-    <w:p>
-      <w:pPr>
-        <w:pStyle w:val="ListParagraph"/>
-        <w:ind w:firstLine="414"/>
-        <w:jc w:val="both"/>
-        <w:rPr>
-          <w:rFonts w:ascii="Arial" w:hAnsi="Arial" w:cs="Arial"/>
-          <w:sz w:val="24"/>
-          <w:szCs w:val="24"/>
-        </w:rPr>
-      </w:pPr>
-      <w:r>
-        <w:rPr>
-          <w:rFonts w:ascii="Arial" w:hAnsi="Arial" w:cs="Arial"/>
-          <w:sz w:val="24"/>
-          <w:szCs w:val="24"/>
-        </w:rPr>
-        <w:t>Berdasarkan Kalender akademik Universitas Serang Raya, maka pada kerja praktek ini mahasiswa mengusulkan untuk melaksanakan kerja praktek mulai tanggal 2 Januari 2024 sampai dengan 31 Januari 2024. Akan tetapi, hal ini tidak menutup kemungkinan apabila pihak PT. PLN ULP Cilegon memiliki ketentuan tersendiri mengenai waktu yang diberikan kepada saya. Namun besar harapan saya apabila PT. PLN ULP Cilegon dapat mempertimbangkan usulan tersebut.</w:t>
-      </w:r>
-    </w:p>
-    <w:p>
-      <w:pPr>
-        <w:pStyle w:val="ListParagraph"/>
-        <w:ind w:firstLine="360"/>
-        <w:jc w:val="both"/>
-        <w:rPr>
-          <w:rFonts w:ascii="Arial" w:hAnsi="Arial" w:cs="Arial"/>
-          <w:sz w:val="24"/>
-          <w:szCs w:val="24"/>
-        </w:rPr>
-      </w:pPr>
-    </w:p>
-    <w:p>
-      <w:pPr>
-        <w:pStyle w:val="ListParagraph"/>
-        <w:ind w:left="360" w:firstLine="360"/>
-        <w:jc w:val="both"/>
-        <w:rPr>
-          <w:rFonts w:ascii="Arial" w:hAnsi="Arial" w:cs="Arial"/>
-          <w:sz w:val="24"/>
-          <w:szCs w:val="24"/>
-        </w:rPr>
-      </w:pPr>
-      <w:r>
-        <w:rPr>
-          <w:rFonts w:ascii="Arial" w:hAnsi="Arial" w:cs="Arial"/>
-          <w:sz w:val="24"/>
-          <w:szCs w:val="24"/>
-        </w:rPr>
-        <w:lastRenderedPageBreak/>
-        <w:t xml:space="preserve">Tempat Kerja Praktek dilaksanakan di : </w:t>
-      </w:r>
-    </w:p>
-    <w:p>
-      <w:pPr>
-        <w:pStyle w:val="ListParagraph"/>
-        <w:ind w:left="360" w:firstLine="360"/>
-        <w:jc w:val="both"/>
-        <w:rPr>
-          <w:rFonts w:ascii="Arial" w:hAnsi="Arial" w:cs="Arial"/>
-          <w:sz w:val="24"/>
-          <w:szCs w:val="24"/>
-        </w:rPr>
-      </w:pPr>
-      <w:r>
-        <w:rPr>
-          <w:rFonts w:ascii="Arial" w:hAnsi="Arial" w:cs="Arial"/>
-          <w:sz w:val="24"/>
-          <w:szCs w:val="24"/>
-        </w:rPr>
-        <w:t>Tempat : PT. PLN ULP CILEGON</w:t>
-      </w:r>
-    </w:p>
-    <w:p>
-      <w:pPr>
-        <w:pStyle w:val="ListParagraph"/>
-        <w:ind w:left="709"/>
-        <w:jc w:val="both"/>
-        <w:rPr>
-          <w:rFonts w:ascii="Arial" w:hAnsi="Arial" w:cs="Arial"/>
-          <w:sz w:val="24"/>
-          <w:szCs w:val="24"/>
-        </w:rPr>
-      </w:pPr>
-      <w:r>
-        <w:rPr>
-          <w:rFonts w:ascii="Arial" w:hAnsi="Arial" w:cs="Arial"/>
-          <w:sz w:val="24"/>
-          <w:szCs w:val="24"/>
-        </w:rPr>
-        <w:t xml:space="preserve">Alamat : Jl. Ahmad Yani No.57, Sukmajaya, Kec. Jombang, Kota Cilegon, Banten 42416. </w:t>
-      </w:r>
-    </w:p>
-    <w:p>
-      <w:pPr>
-        <w:pStyle w:val="ListParagraph"/>
-        <w:ind w:left="360" w:firstLine="360"/>
-        <w:jc w:val="both"/>
-        <w:rPr>
-          <w:rFonts w:ascii="Arial" w:hAnsi="Arial" w:cs="Arial"/>
-          <w:sz w:val="24"/>
-          <w:szCs w:val="24"/>
-        </w:rPr>
-      </w:pPr>
-      <w:r>
-        <w:rPr>
-          <w:rFonts w:ascii="Arial" w:hAnsi="Arial" w:cs="Arial"/>
-          <w:sz w:val="24"/>
-          <w:szCs w:val="24"/>
-        </w:rPr>
-        <w:t>Tanggal : 2 Januari 2024 – 31 Januari 2024</w:t>
-      </w:r>
-    </w:p>
-    <w:p>
-      <w:pPr>
-        <w:pStyle w:val="ListParagraph"/>
-        <w:ind w:left="360" w:firstLine="360"/>
-        <w:jc w:val="both"/>
-        <w:rPr>
-          <w:rFonts w:ascii="Arial" w:hAnsi="Arial" w:cs="Arial"/>
-          <w:sz w:val="24"/>
-          <w:szCs w:val="24"/>
-        </w:rPr>
-      </w:pPr>
-      <w:r>
-        <w:rPr>
-          <w:rFonts w:ascii="Arial" w:hAnsi="Arial" w:cs="Arial"/>
-          <w:sz w:val="24"/>
-          <w:szCs w:val="24"/>
-        </w:rPr>
-        <w:t>Waktu : 08.00 - 16.00 (Senin – Kamis). 08.00 - 16.30 (Jum’at)</w:t>
-      </w:r>
-    </w:p>
-    <w:p>
-      <w:pPr>
-        <w:pStyle w:val="ListParagraph"/>
-        <w:ind w:left="360" w:firstLine="360"/>
-        <w:rPr>
-          <w:rFonts w:ascii="Arial" w:hAnsi="Arial" w:cs="Arial"/>
-          <w:lang w:val="id-ID"/>
-        </w:rPr>
-      </w:pPr>
-    </w:p>
-    <w:p>
-      <w:pPr>
-        <w:pStyle w:val="ListParagraph"/>
-        <w:numPr>
-          <w:ilvl w:val="1"/>
-          <w:numId w:val="3"/>
-        </w:numPr>
-        <w:rPr>
-          <w:rFonts w:ascii="Arial" w:hAnsi="Arial" w:cs="Arial"/>
-          <w:b/>
-          <w:bCs/>
-          <w:sz w:val="28"/>
-          <w:szCs w:val="28"/>
-        </w:rPr>
-      </w:pPr>
-      <w:r>
-        <w:rPr>
-          <w:rFonts w:ascii="Arial" w:hAnsi="Arial" w:cs="Arial"/>
-          <w:b/>
-          <w:bCs/>
-          <w:sz w:val="28"/>
-          <w:szCs w:val="28"/>
-        </w:rPr>
-        <w:t>Jadwal Kegiatan</w:t>
-      </w:r>
-    </w:p>
-    <w:p>
-      <w:pPr>
-        <w:pStyle w:val="ListParagraph"/>
-        <w:ind w:left="360"/>
-        <w:rPr>
-          <w:rFonts w:ascii="Arial" w:hAnsi="Arial" w:cs="Arial"/>
-        </w:rPr>
-      </w:pPr>
-    </w:p>
-    <w:p>
-      <w:pPr>
-        <w:pStyle w:val="ListParagraph"/>
-        <w:ind w:left="360" w:firstLine="360"/>
-        <w:rPr>
-          <w:rFonts w:ascii="Arial" w:hAnsi="Arial" w:cs="Arial"/>
-          <w:sz w:val="24"/>
-          <w:szCs w:val="24"/>
-        </w:rPr>
-      </w:pPr>
-      <w:r>
-        <w:rPr>
-          <w:rFonts w:ascii="Arial" w:hAnsi="Arial" w:cs="Arial"/>
-          <w:sz w:val="24"/>
-          <w:szCs w:val="24"/>
-          <w:lang w:val="id-ID"/>
-        </w:rPr>
-        <w:t>Berikut</w:t>
-      </w:r>
-      <w:r>
-        <w:rPr>
-          <w:rFonts w:ascii="Arial" w:hAnsi="Arial" w:cs="Arial"/>
-          <w:sz w:val="24"/>
-          <w:szCs w:val="24"/>
-        </w:rPr>
-        <w:t xml:space="preserve"> adalah jadwal kegiatan pelaksanaan Kerja Praktek di PT. PLN ULP CILEGON:</w:t>
-      </w:r>
-    </w:p>
-    <w:p>
-      <w:pPr>
-        <w:pStyle w:val="ListParagraph"/>
-        <w:ind w:left="360" w:firstLine="360"/>
-        <w:rPr>
-          <w:rFonts w:ascii="Arial" w:hAnsi="Arial" w:cs="Arial"/>
-        </w:rPr>
-      </w:pPr>
-    </w:p>
-    <w:p>
-      <w:pPr>
-        <w:pStyle w:val="ListParagraph"/>
-        <w:ind w:left="360" w:firstLine="360"/>
-        <w:rPr>
-          <w:rFonts w:ascii="Arial" w:hAnsi="Arial" w:cs="Arial"/>
-        </w:rPr>
-      </w:pPr>
-    </w:p>
-    <w:p>
-      <w:pPr>
-        <w:pStyle w:val="ListParagraph"/>
-        <w:ind w:left="360" w:firstLine="360"/>
-        <w:rPr>
-          <w:rFonts w:ascii="Arial" w:hAnsi="Arial" w:cs="Arial"/>
-        </w:rPr>
-      </w:pPr>
-    </w:p>
-    <w:p>
-      <w:pPr>
-        <w:pStyle w:val="ListParagraph"/>
-        <w:ind w:left="360" w:firstLine="360"/>
-        <w:rPr>
-          <w:rFonts w:ascii="Arial" w:hAnsi="Arial" w:cs="Arial"/>
-        </w:rPr>
-      </w:pPr>
-    </w:p>
-    <w:p>
-      <w:pPr>
-        <w:pStyle w:val="ListParagraph"/>
-        <w:ind w:left="360" w:firstLine="360"/>
-        <w:rPr>
-          <w:rFonts w:ascii="Arial" w:hAnsi="Arial" w:cs="Arial"/>
-        </w:rPr>
-      </w:pPr>
-    </w:p>
-    <w:p>
-      <w:pPr>
-        <w:pStyle w:val="ListParagraph"/>
-        <w:ind w:left="360" w:firstLine="360"/>
-        <w:rPr>
-          <w:rFonts w:ascii="Arial" w:hAnsi="Arial" w:cs="Arial"/>
-        </w:rPr>
-      </w:pPr>
-    </w:p>
-    <w:p>
-      <w:pPr>
-        <w:ind w:left="720" w:hanging="720"/>
-        <w:jc w:val="center"/>
-        <w:rPr>
-          <w:rFonts w:ascii="Arial" w:hAnsi="Arial" w:cs="Arial"/>
-        </w:rPr>
-      </w:pPr>
-      <w:r>
-        <w:rPr>
-          <w:rFonts w:ascii="Arial" w:hAnsi="Arial" w:cs="Arial"/>
-        </w:rPr>
-        <w:t>Table 1. Jadwal Kegiatan</w:t>
-      </w:r>
-    </w:p>
-    <w:tbl>
-      <w:tblPr>
-        <w:tblStyle w:val="TableGrid"/>
-        <w:tblW w:w="9028" w:type="dxa"/>
-        <w:tblLook w:val="04A0" w:firstRow="1" w:lastRow="0" w:firstColumn="1" w:lastColumn="0" w:noHBand="0" w:noVBand="1"/>
-      </w:tblPr>
-      <w:tblGrid>
-        <w:gridCol w:w="585"/>
-        <w:gridCol w:w="3897"/>
-        <w:gridCol w:w="1136"/>
-        <w:gridCol w:w="1136"/>
-        <w:gridCol w:w="1136"/>
-        <w:gridCol w:w="1138"/>
-      </w:tblGrid>
-      <w:tr>
-        <w:trPr>
-          <w:trHeight w:val="417"/>
-        </w:trPr>
-        <w:tc>
-          <w:tcPr>
-            <w:tcW w:w="585" w:type="dxa"/>
-            <w:vMerge w:val="restart"/>
-          </w:tcPr>
-          <w:p>
-            <w:pPr>
-              <w:jc w:val="center"/>
-              <w:rPr>
-                <w:rFonts w:ascii="Arial" w:hAnsi="Arial" w:cs="Arial"/>
-              </w:rPr>
-            </w:pPr>
-            <w:r>
-              <w:rPr>
-                <w:rFonts w:ascii="Arial" w:hAnsi="Arial" w:cs="Arial"/>
-              </w:rPr>
-              <w:t>No</w:t>
-            </w:r>
-          </w:p>
-        </w:tc>
-        <w:tc>
-          <w:tcPr>
-            <w:tcW w:w="3897" w:type="dxa"/>
-            <w:vMerge w:val="restart"/>
-          </w:tcPr>
-          <w:p>
-            <w:pPr>
-              <w:jc w:val="center"/>
-              <w:rPr>
-                <w:rFonts w:ascii="Arial" w:hAnsi="Arial" w:cs="Arial"/>
-              </w:rPr>
-            </w:pPr>
-            <w:r>
-              <w:rPr>
-                <w:rFonts w:ascii="Arial" w:hAnsi="Arial" w:cs="Arial"/>
-              </w:rPr>
-              <w:t>Kegiatan</w:t>
-            </w:r>
-          </w:p>
-        </w:tc>
-        <w:tc>
-          <w:tcPr>
-            <w:tcW w:w="4546" w:type="dxa"/>
-            <w:gridSpan w:val="4"/>
-          </w:tcPr>
-          <w:p>
-            <w:pPr>
-              <w:jc w:val="center"/>
-              <w:rPr>
-                <w:rFonts w:ascii="Arial" w:hAnsi="Arial" w:cs="Arial"/>
-              </w:rPr>
-            </w:pPr>
-            <w:r>
-              <w:rPr>
-                <w:rFonts w:ascii="Arial" w:hAnsi="Arial" w:cs="Arial"/>
-              </w:rPr>
-              <w:t>Minggu ke</w:t>
-            </w:r>
-          </w:p>
-        </w:tc>
-      </w:tr>
-      <w:tr>
-        <w:trPr>
-          <w:trHeight w:val="226"/>
-        </w:trPr>
-        <w:tc>
-          <w:tcPr>
-            <w:tcW w:w="585" w:type="dxa"/>
-            <w:vMerge/>
-          </w:tcPr>
-          <w:p>
-            <w:pPr>
-              <w:jc w:val="center"/>
-              <w:rPr>
-                <w:rFonts w:ascii="Arial" w:hAnsi="Arial" w:cs="Arial"/>
-              </w:rPr>
-            </w:pPr>
-          </w:p>
-        </w:tc>
-        <w:tc>
-          <w:tcPr>
-            <w:tcW w:w="3897" w:type="dxa"/>
-            <w:vMerge/>
-          </w:tcPr>
-          <w:p>
-            <w:pPr>
-              <w:jc w:val="center"/>
-              <w:rPr>
-                <w:rFonts w:ascii="Arial" w:hAnsi="Arial" w:cs="Arial"/>
-              </w:rPr>
-            </w:pPr>
-          </w:p>
-        </w:tc>
-        <w:tc>
-          <w:tcPr>
-            <w:tcW w:w="1136" w:type="dxa"/>
-          </w:tcPr>
-          <w:p>
-            <w:pPr>
-              <w:jc w:val="center"/>
-              <w:rPr>
-                <w:rFonts w:ascii="Arial" w:hAnsi="Arial" w:cs="Arial"/>
-              </w:rPr>
-            </w:pPr>
-            <w:r>
-              <w:rPr>
-                <w:rFonts w:ascii="Arial" w:hAnsi="Arial" w:cs="Arial"/>
-              </w:rPr>
-              <w:t>1</w:t>
-            </w:r>
-          </w:p>
-        </w:tc>
-        <w:tc>
-          <w:tcPr>
-            <w:tcW w:w="1136" w:type="dxa"/>
-          </w:tcPr>
-          <w:p>
-            <w:pPr>
-              <w:jc w:val="center"/>
-              <w:rPr>
-                <w:rFonts w:ascii="Arial" w:hAnsi="Arial" w:cs="Arial"/>
-              </w:rPr>
-            </w:pPr>
-            <w:r>
-              <w:rPr>
-                <w:rFonts w:ascii="Arial" w:hAnsi="Arial" w:cs="Arial"/>
-              </w:rPr>
-              <w:t>2</w:t>
-            </w:r>
-          </w:p>
-        </w:tc>
-        <w:tc>
-          <w:tcPr>
-            <w:tcW w:w="1136" w:type="dxa"/>
-          </w:tcPr>
-          <w:p>
-            <w:pPr>
-              <w:jc w:val="center"/>
-              <w:rPr>
-                <w:rFonts w:ascii="Arial" w:hAnsi="Arial" w:cs="Arial"/>
-              </w:rPr>
-            </w:pPr>
-            <w:r>
-              <w:rPr>
-                <w:rFonts w:ascii="Arial" w:hAnsi="Arial" w:cs="Arial"/>
-              </w:rPr>
-              <w:t>3</w:t>
-            </w:r>
-          </w:p>
-        </w:tc>
-        <w:tc>
-          <w:tcPr>
-            <w:tcW w:w="1138" w:type="dxa"/>
-          </w:tcPr>
-          <w:p>
-            <w:pPr>
-              <w:jc w:val="center"/>
-              <w:rPr>
-                <w:rFonts w:ascii="Arial" w:hAnsi="Arial" w:cs="Arial"/>
-              </w:rPr>
-            </w:pPr>
-            <w:r>
-              <w:rPr>
-                <w:rFonts w:ascii="Arial" w:hAnsi="Arial" w:cs="Arial"/>
-              </w:rPr>
-              <w:t>4</w:t>
-            </w:r>
-          </w:p>
-        </w:tc>
-      </w:tr>
-      <w:tr>
-        <w:trPr>
-          <w:trHeight w:val="506"/>
-        </w:trPr>
-        <w:tc>
-          <w:tcPr>
-            <w:tcW w:w="585" w:type="dxa"/>
-          </w:tcPr>
-          <w:p>
-            <w:pPr>
-              <w:jc w:val="center"/>
-              <w:rPr>
-                <w:rFonts w:ascii="Arial" w:hAnsi="Arial" w:cs="Arial"/>
-              </w:rPr>
-            </w:pPr>
-            <w:r>
-              <w:rPr>
-                <w:rFonts w:ascii="Arial" w:hAnsi="Arial" w:cs="Arial"/>
-              </w:rPr>
-              <w:t>1</w:t>
-            </w:r>
-          </w:p>
-        </w:tc>
-        <w:tc>
-          <w:tcPr>
-            <w:tcW w:w="3897" w:type="dxa"/>
-          </w:tcPr>
-          <w:p>
-            <w:pPr>
-              <w:rPr>
-                <w:rFonts w:ascii="Arial" w:hAnsi="Arial" w:cs="Arial"/>
-              </w:rPr>
-            </w:pPr>
-            <w:r>
-              <w:rPr>
-                <w:rFonts w:ascii="Arial" w:hAnsi="Arial" w:cs="Arial"/>
-              </w:rPr>
-              <w:t>Pembuatan proposal</w:t>
-            </w:r>
-          </w:p>
-        </w:tc>
-        <w:tc>
-          <w:tcPr>
-            <w:tcW w:w="1136" w:type="dxa"/>
-            <w:shd w:val="clear" w:color="auto" w:fill="F4F438"/>
-          </w:tcPr>
-          <w:p>
-            <w:pPr>
-              <w:rPr>
-                <w:rFonts w:ascii="Arial" w:hAnsi="Arial" w:cs="Arial"/>
-                <w:highlight w:val="yellow"/>
-              </w:rPr>
-            </w:pPr>
-          </w:p>
-        </w:tc>
-        <w:tc>
-          <w:tcPr>
-            <w:tcW w:w="1136" w:type="dxa"/>
-          </w:tcPr>
-          <w:p>
-            <w:pPr>
-              <w:rPr>
-                <w:rFonts w:ascii="Arial" w:hAnsi="Arial" w:cs="Arial"/>
-              </w:rPr>
-            </w:pPr>
-          </w:p>
-        </w:tc>
-        <w:tc>
-          <w:tcPr>
-            <w:tcW w:w="1136" w:type="dxa"/>
-          </w:tcPr>
-          <w:p>
-            <w:pPr>
-              <w:rPr>
-                <w:rFonts w:ascii="Arial" w:hAnsi="Arial" w:cs="Arial"/>
-              </w:rPr>
-            </w:pPr>
-          </w:p>
-        </w:tc>
-        <w:tc>
-          <w:tcPr>
-            <w:tcW w:w="1138" w:type="dxa"/>
-          </w:tcPr>
-          <w:p>
-            <w:pPr>
-              <w:rPr>
-                <w:rFonts w:ascii="Arial" w:hAnsi="Arial" w:cs="Arial"/>
-              </w:rPr>
-            </w:pPr>
-          </w:p>
-        </w:tc>
-      </w:tr>
-      <w:tr>
-        <w:trPr>
-          <w:trHeight w:val="417"/>
-        </w:trPr>
-        <w:tc>
-          <w:tcPr>
-            <w:tcW w:w="585" w:type="dxa"/>
-          </w:tcPr>
-          <w:p>
-            <w:pPr>
-              <w:jc w:val="center"/>
-              <w:rPr>
-                <w:rFonts w:ascii="Arial" w:hAnsi="Arial" w:cs="Arial"/>
-              </w:rPr>
-            </w:pPr>
-            <w:r>
-              <w:rPr>
-                <w:rFonts w:ascii="Arial" w:hAnsi="Arial" w:cs="Arial"/>
-              </w:rPr>
-              <w:t>2</w:t>
-            </w:r>
-          </w:p>
-        </w:tc>
-        <w:tc>
-          <w:tcPr>
-            <w:tcW w:w="3897" w:type="dxa"/>
-          </w:tcPr>
-          <w:p>
-            <w:pPr>
-              <w:rPr>
-                <w:rFonts w:ascii="Arial" w:hAnsi="Arial" w:cs="Arial"/>
-              </w:rPr>
-            </w:pPr>
-            <w:r>
-              <w:rPr>
-                <w:rFonts w:ascii="Arial" w:hAnsi="Arial" w:cs="Arial"/>
-              </w:rPr>
-              <w:t>Pengajuan proposal</w:t>
-            </w:r>
-          </w:p>
-        </w:tc>
-        <w:tc>
-          <w:tcPr>
-            <w:tcW w:w="1136" w:type="dxa"/>
-            <w:shd w:val="clear" w:color="auto" w:fill="F4F438"/>
-          </w:tcPr>
-          <w:p>
-            <w:pPr>
-              <w:rPr>
-                <w:rFonts w:ascii="Arial" w:hAnsi="Arial" w:cs="Arial"/>
-              </w:rPr>
-            </w:pPr>
-          </w:p>
-        </w:tc>
-        <w:tc>
-          <w:tcPr>
-            <w:tcW w:w="1136" w:type="dxa"/>
-          </w:tcPr>
-          <w:p>
-            <w:pPr>
-              <w:rPr>
-                <w:rFonts w:ascii="Arial" w:hAnsi="Arial" w:cs="Arial"/>
-              </w:rPr>
-            </w:pPr>
-          </w:p>
-        </w:tc>
-        <w:tc>
-          <w:tcPr>
-            <w:tcW w:w="1136" w:type="dxa"/>
-          </w:tcPr>
-          <w:p>
-            <w:pPr>
-              <w:rPr>
-                <w:rFonts w:ascii="Arial" w:hAnsi="Arial" w:cs="Arial"/>
-              </w:rPr>
-            </w:pPr>
-          </w:p>
-        </w:tc>
-        <w:tc>
-          <w:tcPr>
-            <w:tcW w:w="1138" w:type="dxa"/>
-          </w:tcPr>
-          <w:p>
-            <w:pPr>
-              <w:rPr>
-                <w:rFonts w:ascii="Arial" w:hAnsi="Arial" w:cs="Arial"/>
-              </w:rPr>
-            </w:pPr>
-          </w:p>
-        </w:tc>
-      </w:tr>
-      <w:tr>
-        <w:trPr>
-          <w:trHeight w:val="436"/>
-        </w:trPr>
-        <w:tc>
-          <w:tcPr>
-            <w:tcW w:w="585" w:type="dxa"/>
-          </w:tcPr>
-          <w:p>
-            <w:pPr>
-              <w:jc w:val="center"/>
-              <w:rPr>
-                <w:rFonts w:ascii="Arial" w:hAnsi="Arial" w:cs="Arial"/>
-              </w:rPr>
-            </w:pPr>
-            <w:r>
-              <w:rPr>
-                <w:rFonts w:ascii="Arial" w:hAnsi="Arial" w:cs="Arial"/>
-              </w:rPr>
-              <w:t>3</w:t>
-            </w:r>
-          </w:p>
-        </w:tc>
-        <w:tc>
-          <w:tcPr>
-            <w:tcW w:w="3897" w:type="dxa"/>
-          </w:tcPr>
-          <w:p>
-            <w:pPr>
-              <w:rPr>
-                <w:rFonts w:ascii="Arial" w:hAnsi="Arial" w:cs="Arial"/>
-              </w:rPr>
-            </w:pPr>
-            <w:r>
-              <w:rPr>
-                <w:rFonts w:ascii="Arial" w:hAnsi="Arial" w:cs="Arial"/>
-              </w:rPr>
-              <w:t>Persiapan &amp; Perkenalan Kerja Praktek</w:t>
-            </w:r>
-          </w:p>
-        </w:tc>
-        <w:tc>
-          <w:tcPr>
-            <w:tcW w:w="1136" w:type="dxa"/>
-            <w:shd w:val="clear" w:color="auto" w:fill="F4F438"/>
-          </w:tcPr>
-          <w:p>
-            <w:pPr>
-              <w:rPr>
-                <w:rFonts w:ascii="Arial" w:hAnsi="Arial" w:cs="Arial"/>
-              </w:rPr>
-            </w:pPr>
-          </w:p>
-        </w:tc>
-        <w:tc>
-          <w:tcPr>
-            <w:tcW w:w="1136" w:type="dxa"/>
-          </w:tcPr>
-          <w:p>
-            <w:pPr>
-              <w:rPr>
-                <w:rFonts w:ascii="Arial" w:hAnsi="Arial" w:cs="Arial"/>
-              </w:rPr>
-            </w:pPr>
-          </w:p>
-        </w:tc>
-        <w:tc>
-          <w:tcPr>
-            <w:tcW w:w="1136" w:type="dxa"/>
-          </w:tcPr>
-          <w:p>
-            <w:pPr>
-              <w:rPr>
-                <w:rFonts w:ascii="Arial" w:hAnsi="Arial" w:cs="Arial"/>
-              </w:rPr>
-            </w:pPr>
-          </w:p>
-        </w:tc>
-        <w:tc>
-          <w:tcPr>
-            <w:tcW w:w="1138" w:type="dxa"/>
-          </w:tcPr>
-          <w:p>
-            <w:pPr>
-              <w:rPr>
-                <w:rFonts w:ascii="Arial" w:hAnsi="Arial" w:cs="Arial"/>
-              </w:rPr>
-            </w:pPr>
-          </w:p>
-        </w:tc>
-      </w:tr>
-      <w:tr>
-        <w:trPr>
-          <w:trHeight w:val="417"/>
-        </w:trPr>
-        <w:tc>
-          <w:tcPr>
-            <w:tcW w:w="585" w:type="dxa"/>
-          </w:tcPr>
-          <w:p>
-            <w:pPr>
-              <w:jc w:val="center"/>
-              <w:rPr>
-                <w:rFonts w:ascii="Arial" w:hAnsi="Arial" w:cs="Arial"/>
-              </w:rPr>
-            </w:pPr>
-            <w:r>
-              <w:rPr>
-                <w:rFonts w:ascii="Arial" w:hAnsi="Arial" w:cs="Arial"/>
-              </w:rPr>
-              <w:t>4</w:t>
-            </w:r>
-          </w:p>
-        </w:tc>
-        <w:tc>
-          <w:tcPr>
-            <w:tcW w:w="3897" w:type="dxa"/>
-          </w:tcPr>
-          <w:p>
-            <w:pPr>
-              <w:rPr>
-                <w:rFonts w:ascii="Arial" w:hAnsi="Arial" w:cs="Arial"/>
-              </w:rPr>
-            </w:pPr>
-            <w:r>
-              <w:rPr>
-                <w:rFonts w:ascii="Arial" w:hAnsi="Arial" w:cs="Arial"/>
-              </w:rPr>
-              <w:t>Pelaksanaan Kerja Praktek</w:t>
-            </w:r>
-          </w:p>
-        </w:tc>
-        <w:tc>
-          <w:tcPr>
-            <w:tcW w:w="1136" w:type="dxa"/>
-            <w:shd w:val="clear" w:color="auto" w:fill="70AD47" w:themeFill="accent6"/>
-          </w:tcPr>
-          <w:p>
-            <w:pPr>
-              <w:rPr>
-                <w:rFonts w:ascii="Arial" w:hAnsi="Arial" w:cs="Arial"/>
-              </w:rPr>
-            </w:pPr>
-          </w:p>
-        </w:tc>
-        <w:tc>
-          <w:tcPr>
-            <w:tcW w:w="1136" w:type="dxa"/>
-            <w:shd w:val="clear" w:color="auto" w:fill="70AD47" w:themeFill="accent6"/>
-          </w:tcPr>
-          <w:p>
-            <w:pPr>
-              <w:rPr>
-                <w:rFonts w:ascii="Arial" w:hAnsi="Arial" w:cs="Arial"/>
-                <w:lang w:val="id-ID"/>
-              </w:rPr>
-            </w:pPr>
-          </w:p>
-        </w:tc>
-        <w:tc>
-          <w:tcPr>
-            <w:tcW w:w="1136" w:type="dxa"/>
-            <w:shd w:val="clear" w:color="auto" w:fill="70AD47" w:themeFill="accent6"/>
-          </w:tcPr>
-          <w:p>
-            <w:pPr>
-              <w:rPr>
-                <w:rFonts w:ascii="Arial" w:hAnsi="Arial" w:cs="Arial"/>
-              </w:rPr>
-            </w:pPr>
-          </w:p>
-        </w:tc>
-        <w:tc>
-          <w:tcPr>
-            <w:tcW w:w="1138" w:type="dxa"/>
-            <w:shd w:val="clear" w:color="auto" w:fill="70AD47" w:themeFill="accent6"/>
-          </w:tcPr>
-          <w:p>
-            <w:pPr>
-              <w:rPr>
-                <w:rFonts w:ascii="Arial" w:hAnsi="Arial" w:cs="Arial"/>
-              </w:rPr>
-            </w:pPr>
-          </w:p>
-        </w:tc>
-      </w:tr>
-      <w:tr>
-        <w:trPr>
-          <w:trHeight w:val="417"/>
-        </w:trPr>
-        <w:tc>
-          <w:tcPr>
-            <w:tcW w:w="585" w:type="dxa"/>
-          </w:tcPr>
-          <w:p>
-            <w:pPr>
-              <w:jc w:val="center"/>
-              <w:rPr>
-                <w:rFonts w:ascii="Arial" w:hAnsi="Arial" w:cs="Arial"/>
-              </w:rPr>
-            </w:pPr>
-            <w:r>
-              <w:rPr>
-                <w:rFonts w:ascii="Arial" w:hAnsi="Arial" w:cs="Arial"/>
-              </w:rPr>
-              <w:t>5</w:t>
-            </w:r>
-          </w:p>
-        </w:tc>
-        <w:tc>
-          <w:tcPr>
-            <w:tcW w:w="3897" w:type="dxa"/>
-          </w:tcPr>
-          <w:p>
-            <w:pPr>
-              <w:rPr>
-                <w:rFonts w:ascii="Arial" w:hAnsi="Arial" w:cs="Arial"/>
-              </w:rPr>
-            </w:pPr>
-            <w:r>
-              <w:rPr>
-                <w:rFonts w:ascii="Arial" w:hAnsi="Arial" w:cs="Arial"/>
-              </w:rPr>
-              <w:t>Penyusunan Laporan</w:t>
-            </w:r>
-          </w:p>
-        </w:tc>
-        <w:tc>
-          <w:tcPr>
-            <w:tcW w:w="1136" w:type="dxa"/>
-          </w:tcPr>
-          <w:p>
-            <w:pPr>
-              <w:rPr>
-                <w:rFonts w:ascii="Arial" w:hAnsi="Arial" w:cs="Arial"/>
-              </w:rPr>
-            </w:pPr>
-          </w:p>
-        </w:tc>
-        <w:tc>
-          <w:tcPr>
-            <w:tcW w:w="1136" w:type="dxa"/>
-          </w:tcPr>
-          <w:p>
-            <w:pPr>
-              <w:rPr>
-                <w:rFonts w:ascii="Arial" w:hAnsi="Arial" w:cs="Arial"/>
-              </w:rPr>
-            </w:pPr>
-          </w:p>
-        </w:tc>
-        <w:tc>
-          <w:tcPr>
-            <w:tcW w:w="1136" w:type="dxa"/>
-          </w:tcPr>
-          <w:p>
-            <w:pPr>
-              <w:rPr>
-                <w:rFonts w:ascii="Arial" w:hAnsi="Arial" w:cs="Arial"/>
-              </w:rPr>
-            </w:pPr>
-          </w:p>
-        </w:tc>
-        <w:tc>
-          <w:tcPr>
-            <w:tcW w:w="1138" w:type="dxa"/>
-            <w:shd w:val="clear" w:color="auto" w:fill="4472C4" w:themeFill="accent1"/>
-          </w:tcPr>
-          <w:p>
-            <w:pPr>
-              <w:rPr>
-                <w:rFonts w:ascii="Arial" w:hAnsi="Arial" w:cs="Arial"/>
-              </w:rPr>
-            </w:pPr>
-          </w:p>
-        </w:tc>
-      </w:tr>
-    </w:tbl>
     <w:p/>
     <w:sectPr>
       <w:pgSz w:w="11906" w:h="16838"/>
@@ -2000,6 +1045,119 @@
 <file path=word/numbering.xml><?xml version="1.0" encoding="utf-8"?>
 <w:numbering xmlns:wpc="http://schemas.microsoft.com/office/word/2010/wordprocessingCanvas" xmlns:cx="http://schemas.microsoft.com/office/drawing/2014/chartex" xmlns:cx1="http://schemas.microsoft.com/office/drawing/2015/9/8/chartex" xmlns:cx2="http://schemas.microsoft.com/office/drawing/2015/10/21/chartex" xmlns:cx3="http://schemas.microsoft.com/office/drawing/2016/5/9/chartex" xmlns:cx4="http://schemas.microsoft.com/office/drawing/2016/5/10/chartex" xmlns:cx5="http://schemas.microsoft.com/office/drawing/2016/5/11/chartex" xmlns:cx6="http://schemas.microsoft.com/office/drawing/2016/5/12/chartex" xmlns:cx7="http://schemas.microsoft.com/office/drawing/2016/5/13/chartex" xmlns:cx8="http://schemas.microsoft.com/office/drawing/2016/5/14/chartex" xmlns:mc="http://schemas.openxmlformats.org/markup-compatibility/2006" xmlns:aink="http://schemas.microsoft.com/office/drawing/2016/ink" xmlns:am3d="http://schemas.microsoft.com/office/drawing/2017/model3d" xmlns:o="urn:schemas-microsoft-com:office:office" xmlns:oel="http://schemas.microsoft.com/office/2019/extlst" xmlns:r="http://schemas.openxmlformats.org/officeDocument/2006/relationships" xmlns:m="http://schemas.openxmlformats.org/officeDocument/2006/math" xmlns:v="urn:schemas-microsoft-com:vml" xmlns:wp14="http://schemas.microsoft.com/office/word/2010/wordprocessingDrawing" xmlns:wp="http://schemas.openxmlformats.org/drawingml/2006/wordprocessingDrawing" xmlns:w10="urn:schemas-microsoft-com:office:word" xmlns:w="http://schemas.openxmlformats.org/wordprocessingml/2006/main" xmlns:w14="http://schemas.microsoft.com/office/word/2010/wordml" xmlns:w15="http://schemas.microsoft.com/office/word/2012/wordml" xmlns:w16cex="http://schemas.microsoft.com/office/word/2018/wordml/cex" xmlns:w16cid="http://schemas.microsoft.com/office/word/2016/wordml/cid" xmlns:w16="http://schemas.microsoft.com/office/word/2018/wordml" xmlns:w16sdtdh="http://schemas.microsoft.com/office/word/2020/wordml/sdtdatahash" xmlns:w16se="http://schemas.microsoft.com/office/word/2015/wordml/symex" xmlns:wpg="http://schemas.microsoft.com/office/word/2010/wordprocessingGroup" xmlns:wpi="http://schemas.microsoft.com/office/word/2010/wordprocessingInk" xmlns:wne="http://schemas.microsoft.com/office/word/2006/wordml" xmlns:wps="http://schemas.microsoft.com/office/word/2010/wordprocessingShape" mc:Ignorable="w14 w15 w16se w16cid w16 w16cex w16sdtdh wp14">
   <w:abstractNum w:abstractNumId="0" w15:restartNumberingAfterBreak="0">
+    <w:nsid w:val="01C22176"/>
+    <w:multiLevelType w:val="hybridMultilevel"/>
+    <w:tmpl w:val="BDB44912"/>
+    <w:lvl w:ilvl="0" w:tplc="04090001">
+      <w:start w:val="1"/>
+      <w:numFmt w:val="bullet"/>
+      <w:lvlText w:val=""/>
+      <w:lvlJc w:val="left"/>
+      <w:pPr>
+        <w:ind w:left="2280" w:hanging="360"/>
+      </w:pPr>
+      <w:rPr>
+        <w:rFonts w:ascii="Symbol" w:hAnsi="Symbol" w:hint="default"/>
+      </w:rPr>
+    </w:lvl>
+    <w:lvl w:ilvl="1" w:tplc="04090003" w:tentative="1">
+      <w:start w:val="1"/>
+      <w:numFmt w:val="bullet"/>
+      <w:lvlText w:val="o"/>
+      <w:lvlJc w:val="left"/>
+      <w:pPr>
+        <w:ind w:left="3000" w:hanging="360"/>
+      </w:pPr>
+      <w:rPr>
+        <w:rFonts w:ascii="Courier New" w:hAnsi="Courier New" w:cs="Courier New" w:hint="default"/>
+      </w:rPr>
+    </w:lvl>
+    <w:lvl w:ilvl="2" w:tplc="04090005" w:tentative="1">
+      <w:start w:val="1"/>
+      <w:numFmt w:val="bullet"/>
+      <w:lvlText w:val=""/>
+      <w:lvlJc w:val="left"/>
+      <w:pPr>
+        <w:ind w:left="3720" w:hanging="360"/>
+      </w:pPr>
+      <w:rPr>
+        <w:rFonts w:ascii="Wingdings" w:hAnsi="Wingdings" w:hint="default"/>
+      </w:rPr>
+    </w:lvl>
+    <w:lvl w:ilvl="3" w:tplc="04090001" w:tentative="1">
+      <w:start w:val="1"/>
+      <w:numFmt w:val="bullet"/>
+      <w:lvlText w:val=""/>
+      <w:lvlJc w:val="left"/>
+      <w:pPr>
+        <w:ind w:left="4440" w:hanging="360"/>
+      </w:pPr>
+      <w:rPr>
+        <w:rFonts w:ascii="Symbol" w:hAnsi="Symbol" w:hint="default"/>
+      </w:rPr>
+    </w:lvl>
+    <w:lvl w:ilvl="4" w:tplc="04090003" w:tentative="1">
+      <w:start w:val="1"/>
+      <w:numFmt w:val="bullet"/>
+      <w:lvlText w:val="o"/>
+      <w:lvlJc w:val="left"/>
+      <w:pPr>
+        <w:ind w:left="5160" w:hanging="360"/>
+      </w:pPr>
+      <w:rPr>
+        <w:rFonts w:ascii="Courier New" w:hAnsi="Courier New" w:cs="Courier New" w:hint="default"/>
+      </w:rPr>
+    </w:lvl>
+    <w:lvl w:ilvl="5" w:tplc="04090005" w:tentative="1">
+      <w:start w:val="1"/>
+      <w:numFmt w:val="bullet"/>
+      <w:lvlText w:val=""/>
+      <w:lvlJc w:val="left"/>
+      <w:pPr>
+        <w:ind w:left="5880" w:hanging="360"/>
+      </w:pPr>
+      <w:rPr>
+        <w:rFonts w:ascii="Wingdings" w:hAnsi="Wingdings" w:hint="default"/>
+      </w:rPr>
+    </w:lvl>
+    <w:lvl w:ilvl="6" w:tplc="04090001" w:tentative="1">
+      <w:start w:val="1"/>
+      <w:numFmt w:val="bullet"/>
+      <w:lvlText w:val=""/>
+      <w:lvlJc w:val="left"/>
+      <w:pPr>
+        <w:ind w:left="6600" w:hanging="360"/>
+      </w:pPr>
+      <w:rPr>
+        <w:rFonts w:ascii="Symbol" w:hAnsi="Symbol" w:hint="default"/>
+      </w:rPr>
+    </w:lvl>
+    <w:lvl w:ilvl="7" w:tplc="04090003" w:tentative="1">
+      <w:start w:val="1"/>
+      <w:numFmt w:val="bullet"/>
+      <w:lvlText w:val="o"/>
+      <w:lvlJc w:val="left"/>
+      <w:pPr>
+        <w:ind w:left="7320" w:hanging="360"/>
+      </w:pPr>
+      <w:rPr>
+        <w:rFonts w:ascii="Courier New" w:hAnsi="Courier New" w:cs="Courier New" w:hint="default"/>
+      </w:rPr>
+    </w:lvl>
+    <w:lvl w:ilvl="8" w:tplc="04090005" w:tentative="1">
+      <w:start w:val="1"/>
+      <w:numFmt w:val="bullet"/>
+      <w:lvlText w:val=""/>
+      <w:lvlJc w:val="left"/>
+      <w:pPr>
+        <w:ind w:left="8040" w:hanging="360"/>
+      </w:pPr>
+      <w:rPr>
+        <w:rFonts w:ascii="Wingdings" w:hAnsi="Wingdings" w:hint="default"/>
+      </w:rPr>
+    </w:lvl>
+  </w:abstractNum>
+  <w:abstractNum w:abstractNumId="1" w15:restartNumberingAfterBreak="0">
     <w:nsid w:val="0A452816"/>
     <w:multiLevelType w:val="multilevel"/>
     <w:tmpl w:val="C63C7500"/>
@@ -2114,7 +1272,7 @@
       </w:rPr>
     </w:lvl>
   </w:abstractNum>
-  <w:abstractNum w:abstractNumId="1" w15:restartNumberingAfterBreak="0">
+  <w:abstractNum w:abstractNumId="2" w15:restartNumberingAfterBreak="0">
     <w:nsid w:val="0BF43CFB"/>
     <w:multiLevelType w:val="hybridMultilevel"/>
     <w:tmpl w:val="31501032"/>
@@ -2200,7 +1358,99 @@
       </w:pPr>
     </w:lvl>
   </w:abstractNum>
-  <w:abstractNum w:abstractNumId="2" w15:restartNumberingAfterBreak="0">
+  <w:abstractNum w:abstractNumId="3" w15:restartNumberingAfterBreak="0">
+    <w:nsid w:val="107343FD"/>
+    <w:multiLevelType w:val="hybridMultilevel"/>
+    <w:tmpl w:val="AD74E27E"/>
+    <w:lvl w:ilvl="0" w:tplc="FFFFFFFF">
+      <w:start w:val="1"/>
+      <w:numFmt w:val="upperLetter"/>
+      <w:lvlText w:val="%1."/>
+      <w:lvlJc w:val="left"/>
+      <w:pPr>
+        <w:ind w:left="720" w:hanging="360"/>
+      </w:pPr>
+      <w:rPr>
+        <w:rFonts w:hint="default"/>
+      </w:rPr>
+    </w:lvl>
+    <w:lvl w:ilvl="1" w:tplc="04090001">
+      <w:start w:val="1"/>
+      <w:numFmt w:val="bullet"/>
+      <w:lvlText w:val=""/>
+      <w:lvlJc w:val="left"/>
+      <w:pPr>
+        <w:ind w:left="1440" w:hanging="360"/>
+      </w:pPr>
+      <w:rPr>
+        <w:rFonts w:ascii="Symbol" w:hAnsi="Symbol" w:hint="default"/>
+      </w:rPr>
+    </w:lvl>
+    <w:lvl w:ilvl="2" w:tplc="FFFFFFFF" w:tentative="1">
+      <w:start w:val="1"/>
+      <w:numFmt w:val="lowerRoman"/>
+      <w:lvlText w:val="%3."/>
+      <w:lvlJc w:val="right"/>
+      <w:pPr>
+        <w:ind w:left="2160" w:hanging="180"/>
+      </w:pPr>
+    </w:lvl>
+    <w:lvl w:ilvl="3" w:tplc="FFFFFFFF" w:tentative="1">
+      <w:start w:val="1"/>
+      <w:numFmt w:val="decimal"/>
+      <w:lvlText w:val="%4."/>
+      <w:lvlJc w:val="left"/>
+      <w:pPr>
+        <w:ind w:left="2880" w:hanging="360"/>
+      </w:pPr>
+    </w:lvl>
+    <w:lvl w:ilvl="4" w:tplc="FFFFFFFF" w:tentative="1">
+      <w:start w:val="1"/>
+      <w:numFmt w:val="lowerLetter"/>
+      <w:lvlText w:val="%5."/>
+      <w:lvlJc w:val="left"/>
+      <w:pPr>
+        <w:ind w:left="3600" w:hanging="360"/>
+      </w:pPr>
+    </w:lvl>
+    <w:lvl w:ilvl="5" w:tplc="FFFFFFFF" w:tentative="1">
+      <w:start w:val="1"/>
+      <w:numFmt w:val="lowerRoman"/>
+      <w:lvlText w:val="%6."/>
+      <w:lvlJc w:val="right"/>
+      <w:pPr>
+        <w:ind w:left="4320" w:hanging="180"/>
+      </w:pPr>
+    </w:lvl>
+    <w:lvl w:ilvl="6" w:tplc="FFFFFFFF" w:tentative="1">
+      <w:start w:val="1"/>
+      <w:numFmt w:val="decimal"/>
+      <w:lvlText w:val="%7."/>
+      <w:lvlJc w:val="left"/>
+      <w:pPr>
+        <w:ind w:left="5040" w:hanging="360"/>
+      </w:pPr>
+    </w:lvl>
+    <w:lvl w:ilvl="7" w:tplc="FFFFFFFF" w:tentative="1">
+      <w:start w:val="1"/>
+      <w:numFmt w:val="lowerLetter"/>
+      <w:lvlText w:val="%8."/>
+      <w:lvlJc w:val="left"/>
+      <w:pPr>
+        <w:ind w:left="5760" w:hanging="360"/>
+      </w:pPr>
+    </w:lvl>
+    <w:lvl w:ilvl="8" w:tplc="FFFFFFFF" w:tentative="1">
+      <w:start w:val="1"/>
+      <w:numFmt w:val="lowerRoman"/>
+      <w:lvlText w:val="%9."/>
+      <w:lvlJc w:val="right"/>
+      <w:pPr>
+        <w:ind w:left="6480" w:hanging="180"/>
+      </w:pPr>
+    </w:lvl>
+  </w:abstractNum>
+  <w:abstractNum w:abstractNumId="4" w15:restartNumberingAfterBreak="0">
     <w:nsid w:val="15DF457D"/>
     <w:multiLevelType w:val="hybridMultilevel"/>
     <w:tmpl w:val="CDB8BD1A"/>
@@ -2294,7 +1544,7 @@
       </w:pPr>
     </w:lvl>
   </w:abstractNum>
-  <w:abstractNum w:abstractNumId="3" w15:restartNumberingAfterBreak="0">
+  <w:abstractNum w:abstractNumId="5" w15:restartNumberingAfterBreak="0">
     <w:nsid w:val="24E22744"/>
     <w:multiLevelType w:val="multilevel"/>
     <w:tmpl w:val="AA643146"/>
@@ -2417,7 +1667,700 @@
       </w:rPr>
     </w:lvl>
   </w:abstractNum>
-  <w:abstractNum w:abstractNumId="4" w15:restartNumberingAfterBreak="0">
+  <w:abstractNum w:abstractNumId="6" w15:restartNumberingAfterBreak="0">
+    <w:nsid w:val="25062351"/>
+    <w:multiLevelType w:val="hybridMultilevel"/>
+    <w:tmpl w:val="5262C88A"/>
+    <w:lvl w:ilvl="0" w:tplc="FFFFFFFF">
+      <w:start w:val="1"/>
+      <w:numFmt w:val="bullet"/>
+      <w:lvlText w:val=""/>
+      <w:lvlJc w:val="left"/>
+      <w:pPr>
+        <w:ind w:left="1440" w:hanging="360"/>
+      </w:pPr>
+      <w:rPr>
+        <w:rFonts w:ascii="Symbol" w:hAnsi="Symbol" w:hint="default"/>
+      </w:rPr>
+    </w:lvl>
+    <w:lvl w:ilvl="1" w:tplc="04090001">
+      <w:start w:val="1"/>
+      <w:numFmt w:val="bullet"/>
+      <w:lvlText w:val=""/>
+      <w:lvlJc w:val="left"/>
+      <w:pPr>
+        <w:ind w:left="1080" w:hanging="360"/>
+      </w:pPr>
+      <w:rPr>
+        <w:rFonts w:ascii="Symbol" w:hAnsi="Symbol" w:hint="default"/>
+      </w:rPr>
+    </w:lvl>
+    <w:lvl w:ilvl="2" w:tplc="FFFFFFFF" w:tentative="1">
+      <w:start w:val="1"/>
+      <w:numFmt w:val="bullet"/>
+      <w:lvlText w:val=""/>
+      <w:lvlJc w:val="left"/>
+      <w:pPr>
+        <w:ind w:left="2880" w:hanging="360"/>
+      </w:pPr>
+      <w:rPr>
+        <w:rFonts w:ascii="Wingdings" w:hAnsi="Wingdings" w:hint="default"/>
+      </w:rPr>
+    </w:lvl>
+    <w:lvl w:ilvl="3" w:tplc="FFFFFFFF" w:tentative="1">
+      <w:start w:val="1"/>
+      <w:numFmt w:val="bullet"/>
+      <w:lvlText w:val=""/>
+      <w:lvlJc w:val="left"/>
+      <w:pPr>
+        <w:ind w:left="3600" w:hanging="360"/>
+      </w:pPr>
+      <w:rPr>
+        <w:rFonts w:ascii="Symbol" w:hAnsi="Symbol" w:hint="default"/>
+      </w:rPr>
+    </w:lvl>
+    <w:lvl w:ilvl="4" w:tplc="FFFFFFFF" w:tentative="1">
+      <w:start w:val="1"/>
+      <w:numFmt w:val="bullet"/>
+      <w:lvlText w:val="o"/>
+      <w:lvlJc w:val="left"/>
+      <w:pPr>
+        <w:ind w:left="4320" w:hanging="360"/>
+      </w:pPr>
+      <w:rPr>
+        <w:rFonts w:ascii="Courier New" w:hAnsi="Courier New" w:cs="Courier New" w:hint="default"/>
+      </w:rPr>
+    </w:lvl>
+    <w:lvl w:ilvl="5" w:tplc="FFFFFFFF" w:tentative="1">
+      <w:start w:val="1"/>
+      <w:numFmt w:val="bullet"/>
+      <w:lvlText w:val=""/>
+      <w:lvlJc w:val="left"/>
+      <w:pPr>
+        <w:ind w:left="5040" w:hanging="360"/>
+      </w:pPr>
+      <w:rPr>
+        <w:rFonts w:ascii="Wingdings" w:hAnsi="Wingdings" w:hint="default"/>
+      </w:rPr>
+    </w:lvl>
+    <w:lvl w:ilvl="6" w:tplc="FFFFFFFF" w:tentative="1">
+      <w:start w:val="1"/>
+      <w:numFmt w:val="bullet"/>
+      <w:lvlText w:val=""/>
+      <w:lvlJc w:val="left"/>
+      <w:pPr>
+        <w:ind w:left="5760" w:hanging="360"/>
+      </w:pPr>
+      <w:rPr>
+        <w:rFonts w:ascii="Symbol" w:hAnsi="Symbol" w:hint="default"/>
+      </w:rPr>
+    </w:lvl>
+    <w:lvl w:ilvl="7" w:tplc="FFFFFFFF" w:tentative="1">
+      <w:start w:val="1"/>
+      <w:numFmt w:val="bullet"/>
+      <w:lvlText w:val="o"/>
+      <w:lvlJc w:val="left"/>
+      <w:pPr>
+        <w:ind w:left="6480" w:hanging="360"/>
+      </w:pPr>
+      <w:rPr>
+        <w:rFonts w:ascii="Courier New" w:hAnsi="Courier New" w:cs="Courier New" w:hint="default"/>
+      </w:rPr>
+    </w:lvl>
+    <w:lvl w:ilvl="8" w:tplc="FFFFFFFF" w:tentative="1">
+      <w:start w:val="1"/>
+      <w:numFmt w:val="bullet"/>
+      <w:lvlText w:val=""/>
+      <w:lvlJc w:val="left"/>
+      <w:pPr>
+        <w:ind w:left="7200" w:hanging="360"/>
+      </w:pPr>
+      <w:rPr>
+        <w:rFonts w:ascii="Wingdings" w:hAnsi="Wingdings" w:hint="default"/>
+      </w:rPr>
+    </w:lvl>
+  </w:abstractNum>
+  <w:abstractNum w:abstractNumId="7" w15:restartNumberingAfterBreak="0">
+    <w:nsid w:val="29D46500"/>
+    <w:multiLevelType w:val="multilevel"/>
+    <w:tmpl w:val="08A6207E"/>
+    <w:lvl w:ilvl="0">
+      <w:start w:val="1"/>
+      <w:numFmt w:val="bullet"/>
+      <w:lvlText w:val=""/>
+      <w:lvlJc w:val="left"/>
+      <w:pPr>
+        <w:tabs>
+          <w:tab w:val="num" w:pos="720"/>
+        </w:tabs>
+        <w:ind w:left="720" w:hanging="360"/>
+      </w:pPr>
+      <w:rPr>
+        <w:rFonts w:ascii="Symbol" w:hAnsi="Symbol" w:hint="default"/>
+        <w:sz w:val="20"/>
+      </w:rPr>
+    </w:lvl>
+    <w:lvl w:ilvl="1" w:tentative="1">
+      <w:start w:val="1"/>
+      <w:numFmt w:val="bullet"/>
+      <w:lvlText w:val="o"/>
+      <w:lvlJc w:val="left"/>
+      <w:pPr>
+        <w:tabs>
+          <w:tab w:val="num" w:pos="1440"/>
+        </w:tabs>
+        <w:ind w:left="1440" w:hanging="360"/>
+      </w:pPr>
+      <w:rPr>
+        <w:rFonts w:ascii="Courier New" w:hAnsi="Courier New" w:hint="default"/>
+        <w:sz w:val="20"/>
+      </w:rPr>
+    </w:lvl>
+    <w:lvl w:ilvl="2" w:tentative="1">
+      <w:start w:val="1"/>
+      <w:numFmt w:val="bullet"/>
+      <w:lvlText w:val=""/>
+      <w:lvlJc w:val="left"/>
+      <w:pPr>
+        <w:tabs>
+          <w:tab w:val="num" w:pos="2160"/>
+        </w:tabs>
+        <w:ind w:left="2160" w:hanging="360"/>
+      </w:pPr>
+      <w:rPr>
+        <w:rFonts w:ascii="Wingdings" w:hAnsi="Wingdings" w:hint="default"/>
+        <w:sz w:val="20"/>
+      </w:rPr>
+    </w:lvl>
+    <w:lvl w:ilvl="3" w:tentative="1">
+      <w:start w:val="1"/>
+      <w:numFmt w:val="bullet"/>
+      <w:lvlText w:val=""/>
+      <w:lvlJc w:val="left"/>
+      <w:pPr>
+        <w:tabs>
+          <w:tab w:val="num" w:pos="2880"/>
+        </w:tabs>
+        <w:ind w:left="2880" w:hanging="360"/>
+      </w:pPr>
+      <w:rPr>
+        <w:rFonts w:ascii="Wingdings" w:hAnsi="Wingdings" w:hint="default"/>
+        <w:sz w:val="20"/>
+      </w:rPr>
+    </w:lvl>
+    <w:lvl w:ilvl="4" w:tentative="1">
+      <w:start w:val="1"/>
+      <w:numFmt w:val="bullet"/>
+      <w:lvlText w:val=""/>
+      <w:lvlJc w:val="left"/>
+      <w:pPr>
+        <w:tabs>
+          <w:tab w:val="num" w:pos="3600"/>
+        </w:tabs>
+        <w:ind w:left="3600" w:hanging="360"/>
+      </w:pPr>
+      <w:rPr>
+        <w:rFonts w:ascii="Wingdings" w:hAnsi="Wingdings" w:hint="default"/>
+        <w:sz w:val="20"/>
+      </w:rPr>
+    </w:lvl>
+    <w:lvl w:ilvl="5" w:tentative="1">
+      <w:start w:val="1"/>
+      <w:numFmt w:val="bullet"/>
+      <w:lvlText w:val=""/>
+      <w:lvlJc w:val="left"/>
+      <w:pPr>
+        <w:tabs>
+          <w:tab w:val="num" w:pos="4320"/>
+        </w:tabs>
+        <w:ind w:left="4320" w:hanging="360"/>
+      </w:pPr>
+      <w:rPr>
+        <w:rFonts w:ascii="Wingdings" w:hAnsi="Wingdings" w:hint="default"/>
+        <w:sz w:val="20"/>
+      </w:rPr>
+    </w:lvl>
+    <w:lvl w:ilvl="6" w:tentative="1">
+      <w:start w:val="1"/>
+      <w:numFmt w:val="bullet"/>
+      <w:lvlText w:val=""/>
+      <w:lvlJc w:val="left"/>
+      <w:pPr>
+        <w:tabs>
+          <w:tab w:val="num" w:pos="5040"/>
+        </w:tabs>
+        <w:ind w:left="5040" w:hanging="360"/>
+      </w:pPr>
+      <w:rPr>
+        <w:rFonts w:ascii="Wingdings" w:hAnsi="Wingdings" w:hint="default"/>
+        <w:sz w:val="20"/>
+      </w:rPr>
+    </w:lvl>
+    <w:lvl w:ilvl="7" w:tentative="1">
+      <w:start w:val="1"/>
+      <w:numFmt w:val="bullet"/>
+      <w:lvlText w:val=""/>
+      <w:lvlJc w:val="left"/>
+      <w:pPr>
+        <w:tabs>
+          <w:tab w:val="num" w:pos="5760"/>
+        </w:tabs>
+        <w:ind w:left="5760" w:hanging="360"/>
+      </w:pPr>
+      <w:rPr>
+        <w:rFonts w:ascii="Wingdings" w:hAnsi="Wingdings" w:hint="default"/>
+        <w:sz w:val="20"/>
+      </w:rPr>
+    </w:lvl>
+    <w:lvl w:ilvl="8" w:tentative="1">
+      <w:start w:val="1"/>
+      <w:numFmt w:val="bullet"/>
+      <w:lvlText w:val=""/>
+      <w:lvlJc w:val="left"/>
+      <w:pPr>
+        <w:tabs>
+          <w:tab w:val="num" w:pos="6480"/>
+        </w:tabs>
+        <w:ind w:left="6480" w:hanging="360"/>
+      </w:pPr>
+      <w:rPr>
+        <w:rFonts w:ascii="Wingdings" w:hAnsi="Wingdings" w:hint="default"/>
+        <w:sz w:val="20"/>
+      </w:rPr>
+    </w:lvl>
+  </w:abstractNum>
+  <w:abstractNum w:abstractNumId="8" w15:restartNumberingAfterBreak="0">
+    <w:nsid w:val="31053ECF"/>
+    <w:multiLevelType w:val="hybridMultilevel"/>
+    <w:tmpl w:val="9EBABE3A"/>
+    <w:lvl w:ilvl="0" w:tplc="04090001">
+      <w:start w:val="1"/>
+      <w:numFmt w:val="bullet"/>
+      <w:lvlText w:val=""/>
+      <w:lvlJc w:val="left"/>
+      <w:pPr>
+        <w:ind w:left="1440" w:hanging="360"/>
+      </w:pPr>
+      <w:rPr>
+        <w:rFonts w:ascii="Symbol" w:hAnsi="Symbol" w:hint="default"/>
+      </w:rPr>
+    </w:lvl>
+    <w:lvl w:ilvl="1" w:tplc="04090003" w:tentative="1">
+      <w:start w:val="1"/>
+      <w:numFmt w:val="bullet"/>
+      <w:lvlText w:val="o"/>
+      <w:lvlJc w:val="left"/>
+      <w:pPr>
+        <w:ind w:left="2160" w:hanging="360"/>
+      </w:pPr>
+      <w:rPr>
+        <w:rFonts w:ascii="Courier New" w:hAnsi="Courier New" w:cs="Courier New" w:hint="default"/>
+      </w:rPr>
+    </w:lvl>
+    <w:lvl w:ilvl="2" w:tplc="04090005" w:tentative="1">
+      <w:start w:val="1"/>
+      <w:numFmt w:val="bullet"/>
+      <w:lvlText w:val=""/>
+      <w:lvlJc w:val="left"/>
+      <w:pPr>
+        <w:ind w:left="2880" w:hanging="360"/>
+      </w:pPr>
+      <w:rPr>
+        <w:rFonts w:ascii="Wingdings" w:hAnsi="Wingdings" w:hint="default"/>
+      </w:rPr>
+    </w:lvl>
+    <w:lvl w:ilvl="3" w:tplc="04090001" w:tentative="1">
+      <w:start w:val="1"/>
+      <w:numFmt w:val="bullet"/>
+      <w:lvlText w:val=""/>
+      <w:lvlJc w:val="left"/>
+      <w:pPr>
+        <w:ind w:left="3600" w:hanging="360"/>
+      </w:pPr>
+      <w:rPr>
+        <w:rFonts w:ascii="Symbol" w:hAnsi="Symbol" w:hint="default"/>
+      </w:rPr>
+    </w:lvl>
+    <w:lvl w:ilvl="4" w:tplc="04090003" w:tentative="1">
+      <w:start w:val="1"/>
+      <w:numFmt w:val="bullet"/>
+      <w:lvlText w:val="o"/>
+      <w:lvlJc w:val="left"/>
+      <w:pPr>
+        <w:ind w:left="4320" w:hanging="360"/>
+      </w:pPr>
+      <w:rPr>
+        <w:rFonts w:ascii="Courier New" w:hAnsi="Courier New" w:cs="Courier New" w:hint="default"/>
+      </w:rPr>
+    </w:lvl>
+    <w:lvl w:ilvl="5" w:tplc="04090005" w:tentative="1">
+      <w:start w:val="1"/>
+      <w:numFmt w:val="bullet"/>
+      <w:lvlText w:val=""/>
+      <w:lvlJc w:val="left"/>
+      <w:pPr>
+        <w:ind w:left="5040" w:hanging="360"/>
+      </w:pPr>
+      <w:rPr>
+        <w:rFonts w:ascii="Wingdings" w:hAnsi="Wingdings" w:hint="default"/>
+      </w:rPr>
+    </w:lvl>
+    <w:lvl w:ilvl="6" w:tplc="04090001" w:tentative="1">
+      <w:start w:val="1"/>
+      <w:numFmt w:val="bullet"/>
+      <w:lvlText w:val=""/>
+      <w:lvlJc w:val="left"/>
+      <w:pPr>
+        <w:ind w:left="5760" w:hanging="360"/>
+      </w:pPr>
+      <w:rPr>
+        <w:rFonts w:ascii="Symbol" w:hAnsi="Symbol" w:hint="default"/>
+      </w:rPr>
+    </w:lvl>
+    <w:lvl w:ilvl="7" w:tplc="04090003" w:tentative="1">
+      <w:start w:val="1"/>
+      <w:numFmt w:val="bullet"/>
+      <w:lvlText w:val="o"/>
+      <w:lvlJc w:val="left"/>
+      <w:pPr>
+        <w:ind w:left="6480" w:hanging="360"/>
+      </w:pPr>
+      <w:rPr>
+        <w:rFonts w:ascii="Courier New" w:hAnsi="Courier New" w:cs="Courier New" w:hint="default"/>
+      </w:rPr>
+    </w:lvl>
+    <w:lvl w:ilvl="8" w:tplc="04090005" w:tentative="1">
+      <w:start w:val="1"/>
+      <w:numFmt w:val="bullet"/>
+      <w:lvlText w:val=""/>
+      <w:lvlJc w:val="left"/>
+      <w:pPr>
+        <w:ind w:left="7200" w:hanging="360"/>
+      </w:pPr>
+      <w:rPr>
+        <w:rFonts w:ascii="Wingdings" w:hAnsi="Wingdings" w:hint="default"/>
+      </w:rPr>
+    </w:lvl>
+  </w:abstractNum>
+  <w:abstractNum w:abstractNumId="9" w15:restartNumberingAfterBreak="0">
+    <w:nsid w:val="39C16377"/>
+    <w:multiLevelType w:val="hybridMultilevel"/>
+    <w:tmpl w:val="61CC2948"/>
+    <w:lvl w:ilvl="0" w:tplc="FFFFFFFF">
+      <w:start w:val="1"/>
+      <w:numFmt w:val="upperLetter"/>
+      <w:lvlText w:val="%1."/>
+      <w:lvlJc w:val="left"/>
+      <w:pPr>
+        <w:ind w:left="720" w:hanging="360"/>
+      </w:pPr>
+      <w:rPr>
+        <w:rFonts w:hint="default"/>
+      </w:rPr>
+    </w:lvl>
+    <w:lvl w:ilvl="1" w:tplc="04090001">
+      <w:start w:val="1"/>
+      <w:numFmt w:val="bullet"/>
+      <w:lvlText w:val=""/>
+      <w:lvlJc w:val="left"/>
+      <w:pPr>
+        <w:ind w:left="1080" w:hanging="360"/>
+      </w:pPr>
+      <w:rPr>
+        <w:rFonts w:ascii="Symbol" w:hAnsi="Symbol" w:hint="default"/>
+      </w:rPr>
+    </w:lvl>
+    <w:lvl w:ilvl="2" w:tplc="FFFFFFFF" w:tentative="1">
+      <w:start w:val="1"/>
+      <w:numFmt w:val="lowerRoman"/>
+      <w:lvlText w:val="%3."/>
+      <w:lvlJc w:val="right"/>
+      <w:pPr>
+        <w:ind w:left="2160" w:hanging="180"/>
+      </w:pPr>
+    </w:lvl>
+    <w:lvl w:ilvl="3" w:tplc="FFFFFFFF" w:tentative="1">
+      <w:start w:val="1"/>
+      <w:numFmt w:val="decimal"/>
+      <w:lvlText w:val="%4."/>
+      <w:lvlJc w:val="left"/>
+      <w:pPr>
+        <w:ind w:left="2880" w:hanging="360"/>
+      </w:pPr>
+    </w:lvl>
+    <w:lvl w:ilvl="4" w:tplc="FFFFFFFF" w:tentative="1">
+      <w:start w:val="1"/>
+      <w:numFmt w:val="lowerLetter"/>
+      <w:lvlText w:val="%5."/>
+      <w:lvlJc w:val="left"/>
+      <w:pPr>
+        <w:ind w:left="3600" w:hanging="360"/>
+      </w:pPr>
+    </w:lvl>
+    <w:lvl w:ilvl="5" w:tplc="FFFFFFFF" w:tentative="1">
+      <w:start w:val="1"/>
+      <w:numFmt w:val="lowerRoman"/>
+      <w:lvlText w:val="%6."/>
+      <w:lvlJc w:val="right"/>
+      <w:pPr>
+        <w:ind w:left="4320" w:hanging="180"/>
+      </w:pPr>
+    </w:lvl>
+    <w:lvl w:ilvl="6" w:tplc="FFFFFFFF" w:tentative="1">
+      <w:start w:val="1"/>
+      <w:numFmt w:val="decimal"/>
+      <w:lvlText w:val="%7."/>
+      <w:lvlJc w:val="left"/>
+      <w:pPr>
+        <w:ind w:left="5040" w:hanging="360"/>
+      </w:pPr>
+    </w:lvl>
+    <w:lvl w:ilvl="7" w:tplc="FFFFFFFF" w:tentative="1">
+      <w:start w:val="1"/>
+      <w:numFmt w:val="lowerLetter"/>
+      <w:lvlText w:val="%8."/>
+      <w:lvlJc w:val="left"/>
+      <w:pPr>
+        <w:ind w:left="5760" w:hanging="360"/>
+      </w:pPr>
+    </w:lvl>
+    <w:lvl w:ilvl="8" w:tplc="FFFFFFFF" w:tentative="1">
+      <w:start w:val="1"/>
+      <w:numFmt w:val="lowerRoman"/>
+      <w:lvlText w:val="%9."/>
+      <w:lvlJc w:val="right"/>
+      <w:pPr>
+        <w:ind w:left="6480" w:hanging="180"/>
+      </w:pPr>
+    </w:lvl>
+  </w:abstractNum>
+  <w:abstractNum w:abstractNumId="10" w15:restartNumberingAfterBreak="0">
+    <w:nsid w:val="442C164B"/>
+    <w:multiLevelType w:val="hybridMultilevel"/>
+    <w:tmpl w:val="F8AEE290"/>
+    <w:lvl w:ilvl="0" w:tplc="04090001">
+      <w:start w:val="1"/>
+      <w:numFmt w:val="bullet"/>
+      <w:lvlText w:val=""/>
+      <w:lvlJc w:val="left"/>
+      <w:pPr>
+        <w:ind w:left="1800" w:hanging="360"/>
+      </w:pPr>
+      <w:rPr>
+        <w:rFonts w:ascii="Symbol" w:hAnsi="Symbol" w:hint="default"/>
+      </w:rPr>
+    </w:lvl>
+    <w:lvl w:ilvl="1" w:tplc="04090003" w:tentative="1">
+      <w:start w:val="1"/>
+      <w:numFmt w:val="bullet"/>
+      <w:lvlText w:val="o"/>
+      <w:lvlJc w:val="left"/>
+      <w:pPr>
+        <w:ind w:left="2520" w:hanging="360"/>
+      </w:pPr>
+      <w:rPr>
+        <w:rFonts w:ascii="Courier New" w:hAnsi="Courier New" w:cs="Courier New" w:hint="default"/>
+      </w:rPr>
+    </w:lvl>
+    <w:lvl w:ilvl="2" w:tplc="04090005" w:tentative="1">
+      <w:start w:val="1"/>
+      <w:numFmt w:val="bullet"/>
+      <w:lvlText w:val=""/>
+      <w:lvlJc w:val="left"/>
+      <w:pPr>
+        <w:ind w:left="3240" w:hanging="360"/>
+      </w:pPr>
+      <w:rPr>
+        <w:rFonts w:ascii="Wingdings" w:hAnsi="Wingdings" w:hint="default"/>
+      </w:rPr>
+    </w:lvl>
+    <w:lvl w:ilvl="3" w:tplc="04090001" w:tentative="1">
+      <w:start w:val="1"/>
+      <w:numFmt w:val="bullet"/>
+      <w:lvlText w:val=""/>
+      <w:lvlJc w:val="left"/>
+      <w:pPr>
+        <w:ind w:left="3960" w:hanging="360"/>
+      </w:pPr>
+      <w:rPr>
+        <w:rFonts w:ascii="Symbol" w:hAnsi="Symbol" w:hint="default"/>
+      </w:rPr>
+    </w:lvl>
+    <w:lvl w:ilvl="4" w:tplc="04090003" w:tentative="1">
+      <w:start w:val="1"/>
+      <w:numFmt w:val="bullet"/>
+      <w:lvlText w:val="o"/>
+      <w:lvlJc w:val="left"/>
+      <w:pPr>
+        <w:ind w:left="4680" w:hanging="360"/>
+      </w:pPr>
+      <w:rPr>
+        <w:rFonts w:ascii="Courier New" w:hAnsi="Courier New" w:cs="Courier New" w:hint="default"/>
+      </w:rPr>
+    </w:lvl>
+    <w:lvl w:ilvl="5" w:tplc="04090005" w:tentative="1">
+      <w:start w:val="1"/>
+      <w:numFmt w:val="bullet"/>
+      <w:lvlText w:val=""/>
+      <w:lvlJc w:val="left"/>
+      <w:pPr>
+        <w:ind w:left="5400" w:hanging="360"/>
+      </w:pPr>
+      <w:rPr>
+        <w:rFonts w:ascii="Wingdings" w:hAnsi="Wingdings" w:hint="default"/>
+      </w:rPr>
+    </w:lvl>
+    <w:lvl w:ilvl="6" w:tplc="04090001" w:tentative="1">
+      <w:start w:val="1"/>
+      <w:numFmt w:val="bullet"/>
+      <w:lvlText w:val=""/>
+      <w:lvlJc w:val="left"/>
+      <w:pPr>
+        <w:ind w:left="6120" w:hanging="360"/>
+      </w:pPr>
+      <w:rPr>
+        <w:rFonts w:ascii="Symbol" w:hAnsi="Symbol" w:hint="default"/>
+      </w:rPr>
+    </w:lvl>
+    <w:lvl w:ilvl="7" w:tplc="04090003" w:tentative="1">
+      <w:start w:val="1"/>
+      <w:numFmt w:val="bullet"/>
+      <w:lvlText w:val="o"/>
+      <w:lvlJc w:val="left"/>
+      <w:pPr>
+        <w:ind w:left="6840" w:hanging="360"/>
+      </w:pPr>
+      <w:rPr>
+        <w:rFonts w:ascii="Courier New" w:hAnsi="Courier New" w:cs="Courier New" w:hint="default"/>
+      </w:rPr>
+    </w:lvl>
+    <w:lvl w:ilvl="8" w:tplc="04090005" w:tentative="1">
+      <w:start w:val="1"/>
+      <w:numFmt w:val="bullet"/>
+      <w:lvlText w:val=""/>
+      <w:lvlJc w:val="left"/>
+      <w:pPr>
+        <w:ind w:left="7560" w:hanging="360"/>
+      </w:pPr>
+      <w:rPr>
+        <w:rFonts w:ascii="Wingdings" w:hAnsi="Wingdings" w:hint="default"/>
+      </w:rPr>
+    </w:lvl>
+  </w:abstractNum>
+  <w:abstractNum w:abstractNumId="11" w15:restartNumberingAfterBreak="0">
+    <w:nsid w:val="50A467EE"/>
+    <w:multiLevelType w:val="hybridMultilevel"/>
+    <w:tmpl w:val="A6E2B608"/>
+    <w:lvl w:ilvl="0" w:tplc="04090001">
+      <w:start w:val="1"/>
+      <w:numFmt w:val="bullet"/>
+      <w:lvlText w:val=""/>
+      <w:lvlJc w:val="left"/>
+      <w:pPr>
+        <w:ind w:left="2160" w:hanging="360"/>
+      </w:pPr>
+      <w:rPr>
+        <w:rFonts w:ascii="Symbol" w:hAnsi="Symbol" w:hint="default"/>
+      </w:rPr>
+    </w:lvl>
+    <w:lvl w:ilvl="1" w:tplc="04090003" w:tentative="1">
+      <w:start w:val="1"/>
+      <w:numFmt w:val="bullet"/>
+      <w:lvlText w:val="o"/>
+      <w:lvlJc w:val="left"/>
+      <w:pPr>
+        <w:ind w:left="2880" w:hanging="360"/>
+      </w:pPr>
+      <w:rPr>
+        <w:rFonts w:ascii="Courier New" w:hAnsi="Courier New" w:cs="Courier New" w:hint="default"/>
+      </w:rPr>
+    </w:lvl>
+    <w:lvl w:ilvl="2" w:tplc="04090005" w:tentative="1">
+      <w:start w:val="1"/>
+      <w:numFmt w:val="bullet"/>
+      <w:lvlText w:val=""/>
+      <w:lvlJc w:val="left"/>
+      <w:pPr>
+        <w:ind w:left="3600" w:hanging="360"/>
+      </w:pPr>
+      <w:rPr>
+        <w:rFonts w:ascii="Wingdings" w:hAnsi="Wingdings" w:hint="default"/>
+      </w:rPr>
+    </w:lvl>
+    <w:lvl w:ilvl="3" w:tplc="04090001" w:tentative="1">
+      <w:start w:val="1"/>
+      <w:numFmt w:val="bullet"/>
+      <w:lvlText w:val=""/>
+      <w:lvlJc w:val="left"/>
+      <w:pPr>
+        <w:ind w:left="4320" w:hanging="360"/>
+      </w:pPr>
+      <w:rPr>
+        <w:rFonts w:ascii="Symbol" w:hAnsi="Symbol" w:hint="default"/>
+      </w:rPr>
+    </w:lvl>
+    <w:lvl w:ilvl="4" w:tplc="04090003" w:tentative="1">
+      <w:start w:val="1"/>
+      <w:numFmt w:val="bullet"/>
+      <w:lvlText w:val="o"/>
+      <w:lvlJc w:val="left"/>
+      <w:pPr>
+        <w:ind w:left="5040" w:hanging="360"/>
+      </w:pPr>
+      <w:rPr>
+        <w:rFonts w:ascii="Courier New" w:hAnsi="Courier New" w:cs="Courier New" w:hint="default"/>
+      </w:rPr>
+    </w:lvl>
+    <w:lvl w:ilvl="5" w:tplc="04090005" w:tentative="1">
+      <w:start w:val="1"/>
+      <w:numFmt w:val="bullet"/>
+      <w:lvlText w:val=""/>
+      <w:lvlJc w:val="left"/>
+      <w:pPr>
+        <w:ind w:left="5760" w:hanging="360"/>
+      </w:pPr>
+      <w:rPr>
+        <w:rFonts w:ascii="Wingdings" w:hAnsi="Wingdings" w:hint="default"/>
+      </w:rPr>
+    </w:lvl>
+    <w:lvl w:ilvl="6" w:tplc="04090001" w:tentative="1">
+      <w:start w:val="1"/>
+      <w:numFmt w:val="bullet"/>
+      <w:lvlText w:val=""/>
+      <w:lvlJc w:val="left"/>
+      <w:pPr>
+        <w:ind w:left="6480" w:hanging="360"/>
+      </w:pPr>
+      <w:rPr>
+        <w:rFonts w:ascii="Symbol" w:hAnsi="Symbol" w:hint="default"/>
+      </w:rPr>
+    </w:lvl>
+    <w:lvl w:ilvl="7" w:tplc="04090003" w:tentative="1">
+      <w:start w:val="1"/>
+      <w:numFmt w:val="bullet"/>
+      <w:lvlText w:val="o"/>
+      <w:lvlJc w:val="left"/>
+      <w:pPr>
+        <w:ind w:left="7200" w:hanging="360"/>
+      </w:pPr>
+      <w:rPr>
+        <w:rFonts w:ascii="Courier New" w:hAnsi="Courier New" w:cs="Courier New" w:hint="default"/>
+      </w:rPr>
+    </w:lvl>
+    <w:lvl w:ilvl="8" w:tplc="04090005" w:tentative="1">
+      <w:start w:val="1"/>
+      <w:numFmt w:val="bullet"/>
+      <w:lvlText w:val=""/>
+      <w:lvlJc w:val="left"/>
+      <w:pPr>
+        <w:ind w:left="7920" w:hanging="360"/>
+      </w:pPr>
+      <w:rPr>
+        <w:rFonts w:ascii="Wingdings" w:hAnsi="Wingdings" w:hint="default"/>
+      </w:rPr>
+    </w:lvl>
+  </w:abstractNum>
+  <w:abstractNum w:abstractNumId="12" w15:restartNumberingAfterBreak="0">
     <w:nsid w:val="560A798A"/>
     <w:multiLevelType w:val="hybridMultilevel"/>
     <w:tmpl w:val="74A43044"/>
@@ -2506,7 +2449,303 @@
       </w:pPr>
     </w:lvl>
   </w:abstractNum>
-  <w:abstractNum w:abstractNumId="5" w15:restartNumberingAfterBreak="0">
+  <w:abstractNum w:abstractNumId="13" w15:restartNumberingAfterBreak="0">
+    <w:nsid w:val="5B8C48BF"/>
+    <w:multiLevelType w:val="hybridMultilevel"/>
+    <w:tmpl w:val="00DAF66C"/>
+    <w:lvl w:ilvl="0" w:tplc="4E92A7C6">
+      <w:start w:val="1"/>
+      <w:numFmt w:val="decimal"/>
+      <w:lvlText w:val="%1."/>
+      <w:lvlJc w:val="left"/>
+      <w:pPr>
+        <w:ind w:left="1080" w:hanging="360"/>
+      </w:pPr>
+      <w:rPr>
+        <w:rFonts w:hint="default"/>
+        <w:b w:val="0"/>
+        <w:bCs w:val="0"/>
+      </w:rPr>
+    </w:lvl>
+    <w:lvl w:ilvl="1" w:tplc="04090019">
+      <w:start w:val="1"/>
+      <w:numFmt w:val="lowerLetter"/>
+      <w:lvlText w:val="%2."/>
+      <w:lvlJc w:val="left"/>
+      <w:pPr>
+        <w:ind w:left="1800" w:hanging="360"/>
+      </w:pPr>
+    </w:lvl>
+    <w:lvl w:ilvl="2" w:tplc="0409001B" w:tentative="1">
+      <w:start w:val="1"/>
+      <w:numFmt w:val="lowerRoman"/>
+      <w:lvlText w:val="%3."/>
+      <w:lvlJc w:val="right"/>
+      <w:pPr>
+        <w:ind w:left="2520" w:hanging="180"/>
+      </w:pPr>
+    </w:lvl>
+    <w:lvl w:ilvl="3" w:tplc="0409000F" w:tentative="1">
+      <w:start w:val="1"/>
+      <w:numFmt w:val="decimal"/>
+      <w:lvlText w:val="%4."/>
+      <w:lvlJc w:val="left"/>
+      <w:pPr>
+        <w:ind w:left="3240" w:hanging="360"/>
+      </w:pPr>
+    </w:lvl>
+    <w:lvl w:ilvl="4" w:tplc="04090019" w:tentative="1">
+      <w:start w:val="1"/>
+      <w:numFmt w:val="lowerLetter"/>
+      <w:lvlText w:val="%5."/>
+      <w:lvlJc w:val="left"/>
+      <w:pPr>
+        <w:ind w:left="3960" w:hanging="360"/>
+      </w:pPr>
+    </w:lvl>
+    <w:lvl w:ilvl="5" w:tplc="0409001B" w:tentative="1">
+      <w:start w:val="1"/>
+      <w:numFmt w:val="lowerRoman"/>
+      <w:lvlText w:val="%6."/>
+      <w:lvlJc w:val="right"/>
+      <w:pPr>
+        <w:ind w:left="4680" w:hanging="180"/>
+      </w:pPr>
+    </w:lvl>
+    <w:lvl w:ilvl="6" w:tplc="0409000F" w:tentative="1">
+      <w:start w:val="1"/>
+      <w:numFmt w:val="decimal"/>
+      <w:lvlText w:val="%7."/>
+      <w:lvlJc w:val="left"/>
+      <w:pPr>
+        <w:ind w:left="5400" w:hanging="360"/>
+      </w:pPr>
+    </w:lvl>
+    <w:lvl w:ilvl="7" w:tplc="04090019" w:tentative="1">
+      <w:start w:val="1"/>
+      <w:numFmt w:val="lowerLetter"/>
+      <w:lvlText w:val="%8."/>
+      <w:lvlJc w:val="left"/>
+      <w:pPr>
+        <w:ind w:left="6120" w:hanging="360"/>
+      </w:pPr>
+    </w:lvl>
+    <w:lvl w:ilvl="8" w:tplc="0409001B" w:tentative="1">
+      <w:start w:val="1"/>
+      <w:numFmt w:val="lowerRoman"/>
+      <w:lvlText w:val="%9."/>
+      <w:lvlJc w:val="right"/>
+      <w:pPr>
+        <w:ind w:left="6840" w:hanging="180"/>
+      </w:pPr>
+    </w:lvl>
+  </w:abstractNum>
+  <w:abstractNum w:abstractNumId="14" w15:restartNumberingAfterBreak="0">
+    <w:nsid w:val="67916421"/>
+    <w:multiLevelType w:val="hybridMultilevel"/>
+    <w:tmpl w:val="D16A8864"/>
+    <w:lvl w:ilvl="0" w:tplc="FFFFFFFF">
+      <w:start w:val="1"/>
+      <w:numFmt w:val="bullet"/>
+      <w:lvlText w:val=""/>
+      <w:lvlJc w:val="left"/>
+      <w:pPr>
+        <w:ind w:left="1440" w:hanging="360"/>
+      </w:pPr>
+      <w:rPr>
+        <w:rFonts w:ascii="Symbol" w:hAnsi="Symbol" w:hint="default"/>
+      </w:rPr>
+    </w:lvl>
+    <w:lvl w:ilvl="1" w:tplc="04090001">
+      <w:start w:val="1"/>
+      <w:numFmt w:val="bullet"/>
+      <w:lvlText w:val=""/>
+      <w:lvlJc w:val="left"/>
+      <w:pPr>
+        <w:ind w:left="1440" w:hanging="360"/>
+      </w:pPr>
+      <w:rPr>
+        <w:rFonts w:ascii="Symbol" w:hAnsi="Symbol" w:hint="default"/>
+      </w:rPr>
+    </w:lvl>
+    <w:lvl w:ilvl="2" w:tplc="FFFFFFFF" w:tentative="1">
+      <w:start w:val="1"/>
+      <w:numFmt w:val="bullet"/>
+      <w:lvlText w:val=""/>
+      <w:lvlJc w:val="left"/>
+      <w:pPr>
+        <w:ind w:left="2880" w:hanging="360"/>
+      </w:pPr>
+      <w:rPr>
+        <w:rFonts w:ascii="Wingdings" w:hAnsi="Wingdings" w:hint="default"/>
+      </w:rPr>
+    </w:lvl>
+    <w:lvl w:ilvl="3" w:tplc="FFFFFFFF" w:tentative="1">
+      <w:start w:val="1"/>
+      <w:numFmt w:val="bullet"/>
+      <w:lvlText w:val=""/>
+      <w:lvlJc w:val="left"/>
+      <w:pPr>
+        <w:ind w:left="3600" w:hanging="360"/>
+      </w:pPr>
+      <w:rPr>
+        <w:rFonts w:ascii="Symbol" w:hAnsi="Symbol" w:hint="default"/>
+      </w:rPr>
+    </w:lvl>
+    <w:lvl w:ilvl="4" w:tplc="FFFFFFFF" w:tentative="1">
+      <w:start w:val="1"/>
+      <w:numFmt w:val="bullet"/>
+      <w:lvlText w:val="o"/>
+      <w:lvlJc w:val="left"/>
+      <w:pPr>
+        <w:ind w:left="4320" w:hanging="360"/>
+      </w:pPr>
+      <w:rPr>
+        <w:rFonts w:ascii="Courier New" w:hAnsi="Courier New" w:cs="Courier New" w:hint="default"/>
+      </w:rPr>
+    </w:lvl>
+    <w:lvl w:ilvl="5" w:tplc="FFFFFFFF" w:tentative="1">
+      <w:start w:val="1"/>
+      <w:numFmt w:val="bullet"/>
+      <w:lvlText w:val=""/>
+      <w:lvlJc w:val="left"/>
+      <w:pPr>
+        <w:ind w:left="5040" w:hanging="360"/>
+      </w:pPr>
+      <w:rPr>
+        <w:rFonts w:ascii="Wingdings" w:hAnsi="Wingdings" w:hint="default"/>
+      </w:rPr>
+    </w:lvl>
+    <w:lvl w:ilvl="6" w:tplc="FFFFFFFF" w:tentative="1">
+      <w:start w:val="1"/>
+      <w:numFmt w:val="bullet"/>
+      <w:lvlText w:val=""/>
+      <w:lvlJc w:val="left"/>
+      <w:pPr>
+        <w:ind w:left="5760" w:hanging="360"/>
+      </w:pPr>
+      <w:rPr>
+        <w:rFonts w:ascii="Symbol" w:hAnsi="Symbol" w:hint="default"/>
+      </w:rPr>
+    </w:lvl>
+    <w:lvl w:ilvl="7" w:tplc="FFFFFFFF" w:tentative="1">
+      <w:start w:val="1"/>
+      <w:numFmt w:val="bullet"/>
+      <w:lvlText w:val="o"/>
+      <w:lvlJc w:val="left"/>
+      <w:pPr>
+        <w:ind w:left="6480" w:hanging="360"/>
+      </w:pPr>
+      <w:rPr>
+        <w:rFonts w:ascii="Courier New" w:hAnsi="Courier New" w:cs="Courier New" w:hint="default"/>
+      </w:rPr>
+    </w:lvl>
+    <w:lvl w:ilvl="8" w:tplc="FFFFFFFF" w:tentative="1">
+      <w:start w:val="1"/>
+      <w:numFmt w:val="bullet"/>
+      <w:lvlText w:val=""/>
+      <w:lvlJc w:val="left"/>
+      <w:pPr>
+        <w:ind w:left="7200" w:hanging="360"/>
+      </w:pPr>
+      <w:rPr>
+        <w:rFonts w:ascii="Wingdings" w:hAnsi="Wingdings" w:hint="default"/>
+      </w:rPr>
+    </w:lvl>
+  </w:abstractNum>
+  <w:abstractNum w:abstractNumId="15" w15:restartNumberingAfterBreak="0">
+    <w:nsid w:val="747A4FB0"/>
+    <w:multiLevelType w:val="hybridMultilevel"/>
+    <w:tmpl w:val="2F72A8D2"/>
+    <w:lvl w:ilvl="0" w:tplc="FFFFFFFF">
+      <w:start w:val="1"/>
+      <w:numFmt w:val="upperLetter"/>
+      <w:lvlText w:val="%1."/>
+      <w:lvlJc w:val="left"/>
+      <w:pPr>
+        <w:ind w:left="720" w:hanging="360"/>
+      </w:pPr>
+      <w:rPr>
+        <w:rFonts w:hint="default"/>
+      </w:rPr>
+    </w:lvl>
+    <w:lvl w:ilvl="1" w:tplc="04090001">
+      <w:start w:val="1"/>
+      <w:numFmt w:val="bullet"/>
+      <w:lvlText w:val=""/>
+      <w:lvlJc w:val="left"/>
+      <w:pPr>
+        <w:ind w:left="1800" w:hanging="360"/>
+      </w:pPr>
+      <w:rPr>
+        <w:rFonts w:ascii="Symbol" w:hAnsi="Symbol" w:hint="default"/>
+      </w:rPr>
+    </w:lvl>
+    <w:lvl w:ilvl="2" w:tplc="FFFFFFFF" w:tentative="1">
+      <w:start w:val="1"/>
+      <w:numFmt w:val="lowerRoman"/>
+      <w:lvlText w:val="%3."/>
+      <w:lvlJc w:val="right"/>
+      <w:pPr>
+        <w:ind w:left="2160" w:hanging="180"/>
+      </w:pPr>
+    </w:lvl>
+    <w:lvl w:ilvl="3" w:tplc="FFFFFFFF" w:tentative="1">
+      <w:start w:val="1"/>
+      <w:numFmt w:val="decimal"/>
+      <w:lvlText w:val="%4."/>
+      <w:lvlJc w:val="left"/>
+      <w:pPr>
+        <w:ind w:left="2880" w:hanging="360"/>
+      </w:pPr>
+    </w:lvl>
+    <w:lvl w:ilvl="4" w:tplc="FFFFFFFF" w:tentative="1">
+      <w:start w:val="1"/>
+      <w:numFmt w:val="lowerLetter"/>
+      <w:lvlText w:val="%5."/>
+      <w:lvlJc w:val="left"/>
+      <w:pPr>
+        <w:ind w:left="3600" w:hanging="360"/>
+      </w:pPr>
+    </w:lvl>
+    <w:lvl w:ilvl="5" w:tplc="FFFFFFFF" w:tentative="1">
+      <w:start w:val="1"/>
+      <w:numFmt w:val="lowerRoman"/>
+      <w:lvlText w:val="%6."/>
+      <w:lvlJc w:val="right"/>
+      <w:pPr>
+        <w:ind w:left="4320" w:hanging="180"/>
+      </w:pPr>
+    </w:lvl>
+    <w:lvl w:ilvl="6" w:tplc="FFFFFFFF" w:tentative="1">
+      <w:start w:val="1"/>
+      <w:numFmt w:val="decimal"/>
+      <w:lvlText w:val="%7."/>
+      <w:lvlJc w:val="left"/>
+      <w:pPr>
+        <w:ind w:left="5040" w:hanging="360"/>
+      </w:pPr>
+    </w:lvl>
+    <w:lvl w:ilvl="7" w:tplc="FFFFFFFF" w:tentative="1">
+      <w:start w:val="1"/>
+      <w:numFmt w:val="lowerLetter"/>
+      <w:lvlText w:val="%8."/>
+      <w:lvlJc w:val="left"/>
+      <w:pPr>
+        <w:ind w:left="5760" w:hanging="360"/>
+      </w:pPr>
+    </w:lvl>
+    <w:lvl w:ilvl="8" w:tplc="FFFFFFFF" w:tentative="1">
+      <w:start w:val="1"/>
+      <w:numFmt w:val="lowerRoman"/>
+      <w:lvlText w:val="%9."/>
+      <w:lvlJc w:val="right"/>
+      <w:pPr>
+        <w:ind w:left="6480" w:hanging="180"/>
+      </w:pPr>
+    </w:lvl>
+  </w:abstractNum>
+  <w:abstractNum w:abstractNumId="16" w15:restartNumberingAfterBreak="0">
     <w:nsid w:val="761D0173"/>
     <w:multiLevelType w:val="hybridMultilevel"/>
     <w:tmpl w:val="B3683F56"/>
@@ -2593,22 +2832,55 @@
     </w:lvl>
   </w:abstractNum>
   <w:num w:numId="1" w16cid:durableId="1036545286">
+    <w:abstractNumId w:val="5"/>
+  </w:num>
+  <w:num w:numId="2" w16cid:durableId="748969392">
+    <w:abstractNumId w:val="16"/>
+  </w:num>
+  <w:num w:numId="3" w16cid:durableId="2005549809">
+    <w:abstractNumId w:val="1"/>
+  </w:num>
+  <w:num w:numId="4" w16cid:durableId="123548044">
+    <w:abstractNumId w:val="4"/>
+  </w:num>
+  <w:num w:numId="5" w16cid:durableId="1855724399">
+    <w:abstractNumId w:val="12"/>
+  </w:num>
+  <w:num w:numId="6" w16cid:durableId="1179196791">
+    <w:abstractNumId w:val="2"/>
+  </w:num>
+  <w:num w:numId="7" w16cid:durableId="1965573177">
+    <w:abstractNumId w:val="7"/>
+  </w:num>
+  <w:num w:numId="8" w16cid:durableId="643507576">
+    <w:abstractNumId w:val="9"/>
+  </w:num>
+  <w:num w:numId="9" w16cid:durableId="487333038">
+    <w:abstractNumId w:val="13"/>
+  </w:num>
+  <w:num w:numId="10" w16cid:durableId="1755782190">
+    <w:abstractNumId w:val="10"/>
+  </w:num>
+  <w:num w:numId="11" w16cid:durableId="739983105">
+    <w:abstractNumId w:val="11"/>
+  </w:num>
+  <w:num w:numId="12" w16cid:durableId="18051816">
+    <w:abstractNumId w:val="0"/>
+  </w:num>
+  <w:num w:numId="13" w16cid:durableId="1348823327">
+    <w:abstractNumId w:val="15"/>
+  </w:num>
+  <w:num w:numId="14" w16cid:durableId="2030570127">
+    <w:abstractNumId w:val="8"/>
+  </w:num>
+  <w:num w:numId="15" w16cid:durableId="2055734630">
     <w:abstractNumId w:val="3"/>
   </w:num>
-  <w:num w:numId="2" w16cid:durableId="748969392">
-    <w:abstractNumId w:val="5"/>
+  <w:num w:numId="16" w16cid:durableId="39213965">
+    <w:abstractNumId w:val="14"/>
   </w:num>
-  <w:num w:numId="3" w16cid:durableId="2005549809">
-    <w:abstractNumId w:val="0"/>
-  </w:num>
-  <w:num w:numId="4" w16cid:durableId="123548044">
-    <w:abstractNumId w:val="2"/>
-  </w:num>
-  <w:num w:numId="5" w16cid:durableId="1855724399">
-    <w:abstractNumId w:val="4"/>
-  </w:num>
-  <w:num w:numId="6" w16cid:durableId="1179196791">
-    <w:abstractNumId w:val="1"/>
+  <w:num w:numId="17" w16cid:durableId="548230510">
+    <w:abstractNumId w:val="6"/>
   </w:num>
 </w:numbering>
 </file>
@@ -3013,7 +3285,7 @@
   <w:style w:type="paragraph" w:default="1" w:styleId="Normal">
     <w:name w:val="Normal"/>
     <w:qFormat/>
-    <w:rsid w:val="006C7D4A"/>
+    <w:rsid w:val="00757C7D"/>
   </w:style>
   <w:style w:type="character" w:default="1" w:styleId="DefaultParagraphFont">
     <w:name w:val="Default Paragraph Font"/>

</xml_diff>